<commit_message>
Added physics and results to the doc
</commit_message>
<xml_diff>
--- a/Documentation/FinalReport(README).docx
+++ b/Documentation/FinalReport(README).docx
@@ -1,6 +1,6 @@
 
 <file path=word/document.xml><?xml version="1.0" encoding="utf-8"?>
-<w:document xmlns:wpc="http://schemas.microsoft.com/office/word/2010/wordprocessingCanvas" xmlns:mc="http://schemas.openxmlformats.org/markup-compatibility/2006" xmlns:o="urn:schemas-microsoft-com:office:office" xmlns:r="http://schemas.openxmlformats.org/officeDocument/2006/relationships" xmlns:m="http://schemas.openxmlformats.org/officeDocument/2006/math" xmlns:v="urn:schemas-microsoft-com:vml" xmlns:wp14="http://schemas.microsoft.com/office/word/2010/wordprocessingDrawing" xmlns:wp="http://schemas.openxmlformats.org/drawingml/2006/wordprocessingDrawing" xmlns:w10="urn:schemas-microsoft-com:office:word" xmlns:w="http://schemas.openxmlformats.org/wordprocessingml/2006/main" xmlns:w14="http://schemas.microsoft.com/office/word/2010/wordml" xmlns:wpg="http://schemas.microsoft.com/office/word/2010/wordprocessingGroup" xmlns:wpi="http://schemas.microsoft.com/office/word/2010/wordprocessingInk" xmlns:wne="http://schemas.microsoft.com/office/word/2006/wordml" xmlns:wps="http://schemas.microsoft.com/office/word/2010/wordprocessingShape" mc:Ignorable="w14 wp14">
+<w:document xmlns:ve="http://schemas.openxmlformats.org/markup-compatibility/2006" xmlns:o="urn:schemas-microsoft-com:office:office" xmlns:r="http://schemas.openxmlformats.org/officeDocument/2006/relationships" xmlns:m="http://schemas.openxmlformats.org/officeDocument/2006/math" xmlns:v="urn:schemas-microsoft-com:vml" xmlns:wp="http://schemas.openxmlformats.org/drawingml/2006/wordprocessingDrawing" xmlns:w10="urn:schemas-microsoft-com:office:word" xmlns:w="http://schemas.openxmlformats.org/wordprocessingml/2006/main" xmlns:wne="http://schemas.microsoft.com/office/word/2006/wordml">
   <w:body>
     <w:tbl>
       <w:tblPr>
@@ -15,7 +15,7 @@
           <w:insideH w:val="none" w:sz="0" w:space="0" w:color="auto"/>
           <w:insideV w:val="none" w:sz="0" w:space="0" w:color="auto"/>
         </w:tblBorders>
-        <w:tblLook w:val="04A0" w:firstRow="1" w:lastRow="0" w:firstColumn="1" w:lastColumn="0" w:noHBand="0" w:noVBand="1"/>
+        <w:tblLook w:val="04A0"/>
       </w:tblPr>
       <w:tblGrid>
         <w:gridCol w:w="9180"/>
@@ -115,18 +115,18 @@
       <w:tblPr>
         <w:tblStyle w:val="LightList-Accent6"/>
         <w:tblW w:w="0" w:type="auto"/>
-        <w:tblLook w:val="04A0" w:firstRow="1" w:lastRow="0" w:firstColumn="1" w:lastColumn="0" w:noHBand="0" w:noVBand="1"/>
+        <w:tblLook w:val="04A0"/>
       </w:tblPr>
       <w:tblGrid>
         <w:gridCol w:w="9180"/>
       </w:tblGrid>
       <w:tr>
         <w:trPr>
-          <w:cnfStyle w:val="100000000000" w:firstRow="1" w:lastRow="0" w:firstColumn="0" w:lastColumn="0" w:oddVBand="0" w:evenVBand="0" w:oddHBand="0" w:evenHBand="0" w:firstRowFirstColumn="0" w:firstRowLastColumn="0" w:lastRowFirstColumn="0" w:lastRowLastColumn="0"/>
+          <w:cnfStyle w:val="100000000000"/>
         </w:trPr>
         <w:tc>
           <w:tcPr>
-            <w:cnfStyle w:val="001000000000" w:firstRow="0" w:lastRow="0" w:firstColumn="1" w:lastColumn="0" w:oddVBand="0" w:evenVBand="0" w:oddHBand="0" w:evenHBand="0" w:firstRowFirstColumn="0" w:firstRowLastColumn="0" w:lastRowFirstColumn="0" w:lastRowLastColumn="0"/>
+            <w:cnfStyle w:val="001000000000"/>
             <w:tcW w:w="9180" w:type="dxa"/>
           </w:tcPr>
           <w:p>
@@ -167,7 +167,7 @@
           <w:insideV w:val="single" w:sz="24" w:space="0" w:color="E3DED1" w:themeColor="background2"/>
         </w:tblBorders>
         <w:shd w:val="clear" w:color="auto" w:fill="E3DED1" w:themeFill="background2"/>
-        <w:tblLook w:val="04A0" w:firstRow="1" w:lastRow="0" w:firstColumn="1" w:lastColumn="0" w:noHBand="0" w:noVBand="1"/>
+        <w:tblLook w:val="04A0"/>
       </w:tblPr>
       <w:tblGrid>
         <w:gridCol w:w="7475"/>
@@ -240,7 +240,7 @@
           <w:insideH w:val="none" w:sz="0" w:space="0" w:color="auto"/>
           <w:insideV w:val="none" w:sz="0" w:space="0" w:color="auto"/>
         </w:tblBorders>
-        <w:tblLook w:val="04A0" w:firstRow="1" w:lastRow="0" w:firstColumn="1" w:lastColumn="0" w:noHBand="0" w:noVBand="1"/>
+        <w:tblLook w:val="04A0"/>
       </w:tblPr>
       <w:tblGrid>
         <w:gridCol w:w="5400"/>
@@ -383,16 +383,15 @@
               <w:t>Modafferi</w:t>
             </w:r>
             <w:proofErr w:type="spellEnd"/>
-          </w:p>
-          <w:p>
-            <w:pPr>
+            <w:r>
               <w:rPr>
                 <w:b/>
                 <w:sz w:val="28"/>
                 <w:szCs w:val="28"/>
                 <w:lang w:val="en-CA"/>
               </w:rPr>
-            </w:pPr>
+              <w:t xml:space="preserve">         - 9401377</w:t>
+            </w:r>
             <w:r>
               <w:rPr>
                 <w:b/>
@@ -400,7 +399,28 @@
                 <w:szCs w:val="28"/>
                 <w:lang w:val="en-CA"/>
               </w:rPr>
-              <w:t>9401377</w:t>
+              <w:br/>
+              <w:t xml:space="preserve">       Christopher Di </w:t>
+            </w:r>
+            <w:proofErr w:type="spellStart"/>
+            <w:r>
+              <w:rPr>
+                <w:b/>
+                <w:sz w:val="28"/>
+                <w:szCs w:val="28"/>
+                <w:lang w:val="en-CA"/>
+              </w:rPr>
+              <w:t>Fulvio</w:t>
+            </w:r>
+            <w:proofErr w:type="spellEnd"/>
+            <w:r>
+              <w:rPr>
+                <w:b/>
+                <w:sz w:val="28"/>
+                <w:szCs w:val="28"/>
+                <w:lang w:val="en-CA"/>
+              </w:rPr>
+              <w:t xml:space="preserve">  - 9614605</w:t>
             </w:r>
           </w:p>
           <w:p>
@@ -430,7 +450,7 @@
                 <w:szCs w:val="28"/>
                 <w:lang w:val="en-CA"/>
               </w:rPr>
-              <w:t>3</w:t>
+              <w:t>4</w:t>
             </w:r>
             <w:r>
               <w:rPr>
@@ -789,25 +809,15 @@
           <w:color w:val="333333"/>
           <w:lang w:eastAsia="en-CA"/>
         </w:rPr>
-        <w:t xml:space="preserve">1) </w:t>
-      </w:r>
-      <w:proofErr w:type="gramStart"/>
-      <w:r>
-        <w:rPr>
-          <w:rFonts w:eastAsia="Times New Roman" w:cs="Consolas"/>
-          <w:color w:val="333333"/>
-          <w:lang w:eastAsia="en-CA"/>
-        </w:rPr>
-        <w:t>go</w:t>
-      </w:r>
-      <w:proofErr w:type="gramEnd"/>
-      <w:r>
-        <w:rPr>
-          <w:rFonts w:eastAsia="Times New Roman" w:cs="Consolas"/>
-          <w:color w:val="333333"/>
-          <w:lang w:eastAsia="en-CA"/>
-        </w:rPr>
-        <w:t xml:space="preserve"> to </w:t>
+        <w:t>1) G</w:t>
+      </w:r>
+      <w:r>
+        <w:rPr>
+          <w:rFonts w:eastAsia="Times New Roman" w:cs="Consolas"/>
+          <w:color w:val="333333"/>
+          <w:lang w:eastAsia="en-CA"/>
+        </w:rPr>
+        <w:t xml:space="preserve">o to </w:t>
       </w:r>
       <w:proofErr w:type="spellStart"/>
       <w:r>
@@ -935,7 +945,7 @@
           <w:insideH w:val="single" w:sz="4" w:space="0" w:color="FFFFFF" w:themeColor="background1"/>
           <w:insideV w:val="single" w:sz="4" w:space="0" w:color="FFFFFF" w:themeColor="background1"/>
         </w:tblBorders>
-        <w:tblLook w:val="04A0" w:firstRow="1" w:lastRow="0" w:firstColumn="1" w:lastColumn="0" w:noHBand="0" w:noVBand="1"/>
+        <w:tblLook w:val="04A0"/>
       </w:tblPr>
       <w:tblGrid>
         <w:gridCol w:w="4788"/>
@@ -943,13 +953,13 @@
       </w:tblGrid>
       <w:tr>
         <w:trPr>
-          <w:cnfStyle w:val="100000000000" w:firstRow="1" w:lastRow="0" w:firstColumn="0" w:lastColumn="0" w:oddVBand="0" w:evenVBand="0" w:oddHBand="0" w:evenHBand="0" w:firstRowFirstColumn="0" w:firstRowLastColumn="0" w:lastRowFirstColumn="0" w:lastRowLastColumn="0"/>
+          <w:cnfStyle w:val="100000000000"/>
           <w:trHeight w:val="288"/>
           <w:jc w:val="center"/>
         </w:trPr>
         <w:tc>
           <w:tcPr>
-            <w:cnfStyle w:val="001000000000" w:firstRow="0" w:lastRow="0" w:firstColumn="1" w:lastColumn="0" w:oddVBand="0" w:evenVBand="0" w:oddHBand="0" w:evenHBand="0" w:firstRowFirstColumn="0" w:firstRowLastColumn="0" w:lastRowFirstColumn="0" w:lastRowLastColumn="0"/>
+            <w:cnfStyle w:val="001000000000"/>
             <w:tcW w:w="4788" w:type="dxa"/>
             <w:tcBorders>
               <w:top w:val="none" w:sz="0" w:space="0" w:color="auto"/>
@@ -986,7 +996,7 @@
           <w:p>
             <w:pPr>
               <w:jc w:val="center"/>
-              <w:cnfStyle w:val="100000000000" w:firstRow="1" w:lastRow="0" w:firstColumn="0" w:lastColumn="0" w:oddVBand="0" w:evenVBand="0" w:oddHBand="0" w:evenHBand="0" w:firstRowFirstColumn="0" w:firstRowLastColumn="0" w:lastRowFirstColumn="0" w:lastRowLastColumn="0"/>
+              <w:cnfStyle w:val="100000000000"/>
             </w:pPr>
             <w:r>
               <w:t>ACTIONS</w:t>
@@ -996,13 +1006,13 @@
       </w:tr>
       <w:tr>
         <w:trPr>
-          <w:cnfStyle w:val="000000100000" w:firstRow="0" w:lastRow="0" w:firstColumn="0" w:lastColumn="0" w:oddVBand="0" w:evenVBand="0" w:oddHBand="1" w:evenHBand="0" w:firstRowFirstColumn="0" w:firstRowLastColumn="0" w:lastRowFirstColumn="0" w:lastRowLastColumn="0"/>
+          <w:cnfStyle w:val="000000100000"/>
           <w:trHeight w:val="288"/>
           <w:jc w:val="center"/>
         </w:trPr>
         <w:tc>
           <w:tcPr>
-            <w:cnfStyle w:val="001000000000" w:firstRow="0" w:lastRow="0" w:firstColumn="1" w:lastColumn="0" w:oddVBand="0" w:evenVBand="0" w:oddHBand="0" w:evenHBand="0" w:firstRowFirstColumn="0" w:firstRowLastColumn="0" w:lastRowFirstColumn="0" w:lastRowLastColumn="0"/>
+            <w:cnfStyle w:val="001000000000"/>
             <w:tcW w:w="4788" w:type="dxa"/>
           </w:tcPr>
           <w:p>
@@ -1031,7 +1041,7 @@
           <w:p>
             <w:pPr>
               <w:jc w:val="center"/>
-              <w:cnfStyle w:val="000000100000" w:firstRow="0" w:lastRow="0" w:firstColumn="0" w:lastColumn="0" w:oddVBand="0" w:evenVBand="0" w:oddHBand="1" w:evenHBand="0" w:firstRowFirstColumn="0" w:firstRowLastColumn="0" w:lastRowFirstColumn="0" w:lastRowLastColumn="0"/>
+              <w:cnfStyle w:val="000000100000"/>
               <w:rPr>
                 <w:rFonts w:eastAsia="Times New Roman" w:cs="Consolas"/>
                 <w:color w:val="333333"/>
@@ -1051,13 +1061,13 @@
       </w:tr>
       <w:tr>
         <w:trPr>
-          <w:cnfStyle w:val="000000010000" w:firstRow="0" w:lastRow="0" w:firstColumn="0" w:lastColumn="0" w:oddVBand="0" w:evenVBand="0" w:oddHBand="0" w:evenHBand="1" w:firstRowFirstColumn="0" w:firstRowLastColumn="0" w:lastRowFirstColumn="0" w:lastRowLastColumn="0"/>
+          <w:cnfStyle w:val="000000010000"/>
           <w:trHeight w:val="288"/>
           <w:jc w:val="center"/>
         </w:trPr>
         <w:tc>
           <w:tcPr>
-            <w:cnfStyle w:val="001000000000" w:firstRow="0" w:lastRow="0" w:firstColumn="1" w:lastColumn="0" w:oddVBand="0" w:evenVBand="0" w:oddHBand="0" w:evenHBand="0" w:firstRowFirstColumn="0" w:firstRowLastColumn="0" w:lastRowFirstColumn="0" w:lastRowLastColumn="0"/>
+            <w:cnfStyle w:val="001000000000"/>
             <w:tcW w:w="4788" w:type="dxa"/>
             <w:tcBorders>
               <w:right w:val="none" w:sz="0" w:space="0" w:color="auto"/>
@@ -1087,7 +1097,7 @@
           <w:p>
             <w:pPr>
               <w:jc w:val="center"/>
-              <w:cnfStyle w:val="000000010000" w:firstRow="0" w:lastRow="0" w:firstColumn="0" w:lastColumn="0" w:oddVBand="0" w:evenVBand="0" w:oddHBand="0" w:evenHBand="1" w:firstRowFirstColumn="0" w:firstRowLastColumn="0" w:lastRowFirstColumn="0" w:lastRowLastColumn="0"/>
+              <w:cnfStyle w:val="000000010000"/>
             </w:pPr>
             <w:r>
               <w:rPr>
@@ -1102,13 +1112,13 @@
       </w:tr>
       <w:tr>
         <w:trPr>
-          <w:cnfStyle w:val="000000100000" w:firstRow="0" w:lastRow="0" w:firstColumn="0" w:lastColumn="0" w:oddVBand="0" w:evenVBand="0" w:oddHBand="1" w:evenHBand="0" w:firstRowFirstColumn="0" w:firstRowLastColumn="0" w:lastRowFirstColumn="0" w:lastRowLastColumn="0"/>
+          <w:cnfStyle w:val="000000100000"/>
           <w:trHeight w:val="288"/>
           <w:jc w:val="center"/>
         </w:trPr>
         <w:tc>
           <w:tcPr>
-            <w:cnfStyle w:val="001000000000" w:firstRow="0" w:lastRow="0" w:firstColumn="1" w:lastColumn="0" w:oddVBand="0" w:evenVBand="0" w:oddHBand="0" w:evenHBand="0" w:firstRowFirstColumn="0" w:firstRowLastColumn="0" w:lastRowFirstColumn="0" w:lastRowLastColumn="0"/>
+            <w:cnfStyle w:val="001000000000"/>
             <w:tcW w:w="4788" w:type="dxa"/>
             <w:tcBorders>
               <w:right w:val="none" w:sz="0" w:space="0" w:color="auto"/>
@@ -1138,7 +1148,7 @@
           <w:p>
             <w:pPr>
               <w:jc w:val="center"/>
-              <w:cnfStyle w:val="000000100000" w:firstRow="0" w:lastRow="0" w:firstColumn="0" w:lastColumn="0" w:oddVBand="0" w:evenVBand="0" w:oddHBand="1" w:evenHBand="0" w:firstRowFirstColumn="0" w:firstRowLastColumn="0" w:lastRowFirstColumn="0" w:lastRowLastColumn="0"/>
+              <w:cnfStyle w:val="000000100000"/>
             </w:pPr>
             <w:r>
               <w:rPr>
@@ -1153,13 +1163,13 @@
       </w:tr>
       <w:tr>
         <w:trPr>
-          <w:cnfStyle w:val="000000010000" w:firstRow="0" w:lastRow="0" w:firstColumn="0" w:lastColumn="0" w:oddVBand="0" w:evenVBand="0" w:oddHBand="0" w:evenHBand="1" w:firstRowFirstColumn="0" w:firstRowLastColumn="0" w:lastRowFirstColumn="0" w:lastRowLastColumn="0"/>
+          <w:cnfStyle w:val="000000010000"/>
           <w:trHeight w:val="288"/>
           <w:jc w:val="center"/>
         </w:trPr>
         <w:tc>
           <w:tcPr>
-            <w:cnfStyle w:val="001000000000" w:firstRow="0" w:lastRow="0" w:firstColumn="1" w:lastColumn="0" w:oddVBand="0" w:evenVBand="0" w:oddHBand="0" w:evenHBand="0" w:firstRowFirstColumn="0" w:firstRowLastColumn="0" w:lastRowFirstColumn="0" w:lastRowLastColumn="0"/>
+            <w:cnfStyle w:val="001000000000"/>
             <w:tcW w:w="4788" w:type="dxa"/>
             <w:tcBorders>
               <w:right w:val="none" w:sz="0" w:space="0" w:color="auto"/>
@@ -1189,7 +1199,7 @@
           <w:p>
             <w:pPr>
               <w:jc w:val="center"/>
-              <w:cnfStyle w:val="000000010000" w:firstRow="0" w:lastRow="0" w:firstColumn="0" w:lastColumn="0" w:oddVBand="0" w:evenVBand="0" w:oddHBand="0" w:evenHBand="1" w:firstRowFirstColumn="0" w:firstRowLastColumn="0" w:lastRowFirstColumn="0" w:lastRowLastColumn="0"/>
+              <w:cnfStyle w:val="000000010000"/>
             </w:pPr>
             <w:r>
               <w:t>Toggle Rain</w:t>
@@ -1199,13 +1209,13 @@
       </w:tr>
       <w:tr>
         <w:trPr>
-          <w:cnfStyle w:val="000000100000" w:firstRow="0" w:lastRow="0" w:firstColumn="0" w:lastColumn="0" w:oddVBand="0" w:evenVBand="0" w:oddHBand="1" w:evenHBand="0" w:firstRowFirstColumn="0" w:firstRowLastColumn="0" w:lastRowFirstColumn="0" w:lastRowLastColumn="0"/>
+          <w:cnfStyle w:val="000000100000"/>
           <w:trHeight w:val="288"/>
           <w:jc w:val="center"/>
         </w:trPr>
         <w:tc>
           <w:tcPr>
-            <w:cnfStyle w:val="001000000000" w:firstRow="0" w:lastRow="0" w:firstColumn="1" w:lastColumn="0" w:oddVBand="0" w:evenVBand="0" w:oddHBand="0" w:evenHBand="0" w:firstRowFirstColumn="0" w:firstRowLastColumn="0" w:lastRowFirstColumn="0" w:lastRowLastColumn="0"/>
+            <w:cnfStyle w:val="001000000000"/>
             <w:tcW w:w="4788" w:type="dxa"/>
             <w:tcBorders>
               <w:right w:val="none" w:sz="0" w:space="0" w:color="auto"/>
@@ -1235,7 +1245,7 @@
           <w:p>
             <w:pPr>
               <w:jc w:val="center"/>
-              <w:cnfStyle w:val="000000100000" w:firstRow="0" w:lastRow="0" w:firstColumn="0" w:lastColumn="0" w:oddVBand="0" w:evenVBand="0" w:oddHBand="1" w:evenHBand="0" w:firstRowFirstColumn="0" w:firstRowLastColumn="0" w:lastRowFirstColumn="0" w:lastRowLastColumn="0"/>
+              <w:cnfStyle w:val="000000100000"/>
             </w:pPr>
             <w:r>
               <w:t>Toggle Snow</w:t>
@@ -1245,13 +1255,13 @@
       </w:tr>
       <w:tr>
         <w:trPr>
-          <w:cnfStyle w:val="000000010000" w:firstRow="0" w:lastRow="0" w:firstColumn="0" w:lastColumn="0" w:oddVBand="0" w:evenVBand="0" w:oddHBand="0" w:evenHBand="1" w:firstRowFirstColumn="0" w:firstRowLastColumn="0" w:lastRowFirstColumn="0" w:lastRowLastColumn="0"/>
+          <w:cnfStyle w:val="000000010000"/>
           <w:trHeight w:val="288"/>
           <w:jc w:val="center"/>
         </w:trPr>
         <w:tc>
           <w:tcPr>
-            <w:cnfStyle w:val="001000000000" w:firstRow="0" w:lastRow="0" w:firstColumn="1" w:lastColumn="0" w:oddVBand="0" w:evenVBand="0" w:oddHBand="0" w:evenHBand="0" w:firstRowFirstColumn="0" w:firstRowLastColumn="0" w:lastRowFirstColumn="0" w:lastRowLastColumn="0"/>
+            <w:cnfStyle w:val="001000000000"/>
             <w:tcW w:w="4788" w:type="dxa"/>
             <w:tcBorders>
               <w:right w:val="none" w:sz="0" w:space="0" w:color="auto"/>
@@ -1281,7 +1291,7 @@
           <w:p>
             <w:pPr>
               <w:jc w:val="center"/>
-              <w:cnfStyle w:val="000000010000" w:firstRow="0" w:lastRow="0" w:firstColumn="0" w:lastColumn="0" w:oddVBand="0" w:evenVBand="0" w:oddHBand="0" w:evenHBand="1" w:firstRowFirstColumn="0" w:firstRowLastColumn="0" w:lastRowFirstColumn="0" w:lastRowLastColumn="0"/>
+              <w:cnfStyle w:val="000000010000"/>
             </w:pPr>
             <w:r>
               <w:t>Toggle Fireworks</w:t>
@@ -1291,13 +1301,13 @@
       </w:tr>
       <w:tr>
         <w:trPr>
-          <w:cnfStyle w:val="000000100000" w:firstRow="0" w:lastRow="0" w:firstColumn="0" w:lastColumn="0" w:oddVBand="0" w:evenVBand="0" w:oddHBand="1" w:evenHBand="0" w:firstRowFirstColumn="0" w:firstRowLastColumn="0" w:lastRowFirstColumn="0" w:lastRowLastColumn="0"/>
+          <w:cnfStyle w:val="000000100000"/>
           <w:trHeight w:val="288"/>
           <w:jc w:val="center"/>
         </w:trPr>
         <w:tc>
           <w:tcPr>
-            <w:cnfStyle w:val="001000000000" w:firstRow="0" w:lastRow="0" w:firstColumn="1" w:lastColumn="0" w:oddVBand="0" w:evenVBand="0" w:oddHBand="0" w:evenHBand="0" w:firstRowFirstColumn="0" w:firstRowLastColumn="0" w:lastRowFirstColumn="0" w:lastRowLastColumn="0"/>
+            <w:cnfStyle w:val="001000000000"/>
             <w:tcW w:w="4788" w:type="dxa"/>
             <w:tcBorders>
               <w:right w:val="none" w:sz="0" w:space="0" w:color="auto"/>
@@ -1330,7 +1340,7 @@
           <w:p>
             <w:pPr>
               <w:jc w:val="center"/>
-              <w:cnfStyle w:val="000000100000" w:firstRow="0" w:lastRow="0" w:firstColumn="0" w:lastColumn="0" w:oddVBand="0" w:evenVBand="0" w:oddHBand="1" w:evenHBand="0" w:firstRowFirstColumn="0" w:firstRowLastColumn="0" w:lastRowFirstColumn="0" w:lastRowLastColumn="0"/>
+              <w:cnfStyle w:val="000000100000"/>
             </w:pPr>
             <w:r>
               <w:t>Toggle day times</w:t>
@@ -1340,13 +1350,13 @@
       </w:tr>
       <w:tr>
         <w:trPr>
-          <w:cnfStyle w:val="000000010000" w:firstRow="0" w:lastRow="0" w:firstColumn="0" w:lastColumn="0" w:oddVBand="0" w:evenVBand="0" w:oddHBand="0" w:evenHBand="1" w:firstRowFirstColumn="0" w:firstRowLastColumn="0" w:lastRowFirstColumn="0" w:lastRowLastColumn="0"/>
-          <w:trHeight w:val="647"/>
+          <w:cnfStyle w:val="000000010000"/>
+          <w:trHeight w:val="231"/>
           <w:jc w:val="center"/>
         </w:trPr>
         <w:tc>
           <w:tcPr>
-            <w:cnfStyle w:val="001000000000" w:firstRow="0" w:lastRow="0" w:firstColumn="1" w:lastColumn="0" w:oddVBand="0" w:evenVBand="0" w:oddHBand="0" w:evenHBand="0" w:firstRowFirstColumn="0" w:firstRowLastColumn="0" w:lastRowFirstColumn="0" w:lastRowLastColumn="0"/>
+            <w:cnfStyle w:val="001000000000"/>
             <w:tcW w:w="4788" w:type="dxa"/>
             <w:tcBorders>
               <w:right w:val="none" w:sz="0" w:space="0" w:color="auto"/>
@@ -1376,7 +1386,7 @@
           <w:p>
             <w:pPr>
               <w:jc w:val="center"/>
-              <w:cnfStyle w:val="000000010000" w:firstRow="0" w:lastRow="0" w:firstColumn="0" w:lastColumn="0" w:oddVBand="0" w:evenVBand="0" w:oddHBand="0" w:evenHBand="1" w:firstRowFirstColumn="0" w:firstRowLastColumn="0" w:lastRowFirstColumn="0" w:lastRowLastColumn="0"/>
+              <w:cnfStyle w:val="000000010000"/>
             </w:pPr>
             <w:r>
               <w:t>Hide/Show bounding boxes</w:t>
@@ -1386,13 +1396,58 @@
       </w:tr>
       <w:tr>
         <w:trPr>
-          <w:cnfStyle w:val="000000100000" w:firstRow="0" w:lastRow="0" w:firstColumn="0" w:lastColumn="0" w:oddVBand="0" w:evenVBand="0" w:oddHBand="1" w:evenHBand="0" w:firstRowFirstColumn="0" w:firstRowLastColumn="0" w:lastRowFirstColumn="0" w:lastRowLastColumn="0"/>
+          <w:cnfStyle w:val="000000100000"/>
+          <w:trHeight w:val="647"/>
+          <w:jc w:val="center"/>
+        </w:trPr>
+        <w:tc>
+          <w:tcPr>
+            <w:cnfStyle w:val="001000000000"/>
+            <w:tcW w:w="4788" w:type="dxa"/>
+          </w:tcPr>
+          <w:p>
+            <w:pPr>
+              <w:jc w:val="center"/>
+              <w:rPr>
+                <w:rFonts w:eastAsia="Times New Roman" w:cs="Consolas"/>
+                <w:color w:val="333333"/>
+                <w:lang w:eastAsia="en-CA"/>
+              </w:rPr>
+            </w:pPr>
+            <w:r>
+              <w:rPr>
+                <w:rFonts w:eastAsia="Times New Roman" w:cs="Consolas"/>
+                <w:color w:val="333333"/>
+                <w:lang w:eastAsia="en-CA"/>
+              </w:rPr>
+              <w:t>T / Shift + T</w:t>
+            </w:r>
+          </w:p>
+        </w:tc>
+        <w:tc>
+          <w:tcPr>
+            <w:tcW w:w="4788" w:type="dxa"/>
+          </w:tcPr>
+          <w:p>
+            <w:pPr>
+              <w:jc w:val="center"/>
+              <w:cnfStyle w:val="000000100000"/>
+            </w:pPr>
+            <w:r>
+              <w:t>Toggle rotational physics on/off</w:t>
+            </w:r>
+          </w:p>
+        </w:tc>
+      </w:tr>
+      <w:tr>
+        <w:trPr>
+          <w:cnfStyle w:val="000000010000"/>
           <w:trHeight w:val="288"/>
           <w:jc w:val="center"/>
         </w:trPr>
         <w:tc>
           <w:tcPr>
-            <w:cnfStyle w:val="001000000000" w:firstRow="0" w:lastRow="0" w:firstColumn="1" w:lastColumn="0" w:oddVBand="0" w:evenVBand="0" w:oddHBand="0" w:evenHBand="0" w:firstRowFirstColumn="0" w:firstRowLastColumn="0" w:lastRowFirstColumn="0" w:lastRowLastColumn="0"/>
+            <w:cnfStyle w:val="001000000000"/>
             <w:tcW w:w="4788" w:type="dxa"/>
             <w:tcBorders>
               <w:right w:val="none" w:sz="0" w:space="0" w:color="auto"/>
@@ -1429,20 +1484,20 @@
           <w:p>
             <w:pPr>
               <w:jc w:val="center"/>
-              <w:cnfStyle w:val="000000100000" w:firstRow="0" w:lastRow="0" w:firstColumn="0" w:lastColumn="0" w:oddVBand="0" w:evenVBand="0" w:oddHBand="1" w:evenHBand="0" w:firstRowFirstColumn="0" w:firstRowLastColumn="0" w:lastRowFirstColumn="0" w:lastRowLastColumn="0"/>
+              <w:cnfStyle w:val="000000010000"/>
             </w:pPr>
           </w:p>
         </w:tc>
       </w:tr>
       <w:tr>
         <w:trPr>
-          <w:cnfStyle w:val="000000010000" w:firstRow="0" w:lastRow="0" w:firstColumn="0" w:lastColumn="0" w:oddVBand="0" w:evenVBand="0" w:oddHBand="0" w:evenHBand="1" w:firstRowFirstColumn="0" w:firstRowLastColumn="0" w:lastRowFirstColumn="0" w:lastRowLastColumn="0"/>
+          <w:cnfStyle w:val="000000100000"/>
           <w:trHeight w:val="288"/>
           <w:jc w:val="center"/>
         </w:trPr>
         <w:tc>
           <w:tcPr>
-            <w:cnfStyle w:val="001000000000" w:firstRow="0" w:lastRow="0" w:firstColumn="1" w:lastColumn="0" w:oddVBand="0" w:evenVBand="0" w:oddHBand="0" w:evenHBand="0" w:firstRowFirstColumn="0" w:firstRowLastColumn="0" w:lastRowFirstColumn="0" w:lastRowLastColumn="0"/>
+            <w:cnfStyle w:val="001000000000"/>
             <w:tcW w:w="4788" w:type="dxa"/>
             <w:tcBorders>
               <w:right w:val="none" w:sz="0" w:space="0" w:color="auto"/>
@@ -1477,7 +1532,7 @@
           <w:p>
             <w:pPr>
               <w:jc w:val="center"/>
-              <w:cnfStyle w:val="000000010000" w:firstRow="0" w:lastRow="0" w:firstColumn="0" w:lastColumn="0" w:oddVBand="0" w:evenVBand="0" w:oddHBand="0" w:evenHBand="1" w:firstRowFirstColumn="0" w:firstRowLastColumn="0" w:lastRowFirstColumn="0" w:lastRowLastColumn="0"/>
+              <w:cnfStyle w:val="000000100000"/>
             </w:pPr>
             <w:r>
               <w:rPr>
@@ -1492,13 +1547,13 @@
       </w:tr>
       <w:tr>
         <w:trPr>
-          <w:cnfStyle w:val="000000100000" w:firstRow="0" w:lastRow="0" w:firstColumn="0" w:lastColumn="0" w:oddVBand="0" w:evenVBand="0" w:oddHBand="1" w:evenHBand="0" w:firstRowFirstColumn="0" w:firstRowLastColumn="0" w:lastRowFirstColumn="0" w:lastRowLastColumn="0"/>
+          <w:cnfStyle w:val="000000010000"/>
           <w:trHeight w:val="288"/>
           <w:jc w:val="center"/>
         </w:trPr>
         <w:tc>
           <w:tcPr>
-            <w:cnfStyle w:val="001000000000" w:firstRow="0" w:lastRow="0" w:firstColumn="1" w:lastColumn="0" w:oddVBand="0" w:evenVBand="0" w:oddHBand="0" w:evenHBand="0" w:firstRowFirstColumn="0" w:firstRowLastColumn="0" w:lastRowFirstColumn="0" w:lastRowLastColumn="0"/>
+            <w:cnfStyle w:val="001000000000"/>
             <w:tcW w:w="4788" w:type="dxa"/>
             <w:tcBorders>
               <w:right w:val="none" w:sz="0" w:space="0" w:color="auto"/>
@@ -1552,7 +1607,7 @@
               </w:tabs>
               <w:spacing w:line="240" w:lineRule="atLeast"/>
               <w:jc w:val="center"/>
-              <w:cnfStyle w:val="000000100000" w:firstRow="0" w:lastRow="0" w:firstColumn="0" w:lastColumn="0" w:oddVBand="0" w:evenVBand="0" w:oddHBand="1" w:evenHBand="0" w:firstRowFirstColumn="0" w:firstRowLastColumn="0" w:lastRowFirstColumn="0" w:lastRowLastColumn="0"/>
+              <w:cnfStyle w:val="000000010000"/>
             </w:pPr>
             <w:r>
               <w:rPr>
@@ -1567,13 +1622,13 @@
       </w:tr>
       <w:tr>
         <w:trPr>
-          <w:cnfStyle w:val="000000010000" w:firstRow="0" w:lastRow="0" w:firstColumn="0" w:lastColumn="0" w:oddVBand="0" w:evenVBand="0" w:oddHBand="0" w:evenHBand="1" w:firstRowFirstColumn="0" w:firstRowLastColumn="0" w:lastRowFirstColumn="0" w:lastRowLastColumn="0"/>
+          <w:cnfStyle w:val="000000100000"/>
           <w:trHeight w:val="288"/>
           <w:jc w:val="center"/>
         </w:trPr>
         <w:tc>
           <w:tcPr>
-            <w:cnfStyle w:val="001000000000" w:firstRow="0" w:lastRow="0" w:firstColumn="1" w:lastColumn="0" w:oddVBand="0" w:evenVBand="0" w:oddHBand="0" w:evenHBand="0" w:firstRowFirstColumn="0" w:firstRowLastColumn="0" w:lastRowFirstColumn="0" w:lastRowLastColumn="0"/>
+            <w:cnfStyle w:val="001000000000"/>
             <w:tcW w:w="4788" w:type="dxa"/>
             <w:tcBorders>
               <w:right w:val="none" w:sz="0" w:space="0" w:color="auto"/>
@@ -1627,7 +1682,7 @@
               </w:tabs>
               <w:spacing w:line="240" w:lineRule="atLeast"/>
               <w:jc w:val="center"/>
-              <w:cnfStyle w:val="000000010000" w:firstRow="0" w:lastRow="0" w:firstColumn="0" w:lastColumn="0" w:oddVBand="0" w:evenVBand="0" w:oddHBand="0" w:evenHBand="1" w:firstRowFirstColumn="0" w:firstRowLastColumn="0" w:lastRowFirstColumn="0" w:lastRowLastColumn="0"/>
+              <w:cnfStyle w:val="000000100000"/>
               <w:rPr>
                 <w:rFonts w:eastAsia="Times New Roman" w:cs="Consolas"/>
                 <w:color w:val="333333"/>
@@ -1647,13 +1702,13 @@
       </w:tr>
       <w:tr>
         <w:trPr>
-          <w:cnfStyle w:val="000000100000" w:firstRow="0" w:lastRow="0" w:firstColumn="0" w:lastColumn="0" w:oddVBand="0" w:evenVBand="0" w:oddHBand="1" w:evenHBand="0" w:firstRowFirstColumn="0" w:firstRowLastColumn="0" w:lastRowFirstColumn="0" w:lastRowLastColumn="0"/>
+          <w:cnfStyle w:val="000000010000"/>
           <w:trHeight w:val="288"/>
           <w:jc w:val="center"/>
         </w:trPr>
         <w:tc>
           <w:tcPr>
-            <w:cnfStyle w:val="001000000000" w:firstRow="0" w:lastRow="0" w:firstColumn="1" w:lastColumn="0" w:oddVBand="0" w:evenVBand="0" w:oddHBand="0" w:evenHBand="0" w:firstRowFirstColumn="0" w:firstRowLastColumn="0" w:lastRowFirstColumn="0" w:lastRowLastColumn="0"/>
+            <w:cnfStyle w:val="001000000000"/>
             <w:tcW w:w="4788" w:type="dxa"/>
             <w:tcBorders>
               <w:right w:val="none" w:sz="0" w:space="0" w:color="auto"/>
@@ -1707,7 +1762,7 @@
               </w:tabs>
               <w:spacing w:line="240" w:lineRule="atLeast"/>
               <w:jc w:val="center"/>
-              <w:cnfStyle w:val="000000100000" w:firstRow="0" w:lastRow="0" w:firstColumn="0" w:lastColumn="0" w:oddVBand="0" w:evenVBand="0" w:oddHBand="1" w:evenHBand="0" w:firstRowFirstColumn="0" w:firstRowLastColumn="0" w:lastRowFirstColumn="0" w:lastRowLastColumn="0"/>
+              <w:cnfStyle w:val="000000010000"/>
             </w:pPr>
             <w:r>
               <w:rPr>
@@ -1722,13 +1777,13 @@
       </w:tr>
       <w:tr>
         <w:trPr>
-          <w:cnfStyle w:val="000000010000" w:firstRow="0" w:lastRow="0" w:firstColumn="0" w:lastColumn="0" w:oddVBand="0" w:evenVBand="0" w:oddHBand="0" w:evenHBand="1" w:firstRowFirstColumn="0" w:firstRowLastColumn="0" w:lastRowFirstColumn="0" w:lastRowLastColumn="0"/>
+          <w:cnfStyle w:val="000000100000"/>
           <w:trHeight w:val="288"/>
           <w:jc w:val="center"/>
         </w:trPr>
         <w:tc>
           <w:tcPr>
-            <w:cnfStyle w:val="001000000000" w:firstRow="0" w:lastRow="0" w:firstColumn="1" w:lastColumn="0" w:oddVBand="0" w:evenVBand="0" w:oddHBand="0" w:evenHBand="0" w:firstRowFirstColumn="0" w:firstRowLastColumn="0" w:lastRowFirstColumn="0" w:lastRowLastColumn="0"/>
+            <w:cnfStyle w:val="001000000000"/>
             <w:tcW w:w="4788" w:type="dxa"/>
             <w:tcBorders>
               <w:right w:val="none" w:sz="0" w:space="0" w:color="auto"/>
@@ -1782,7 +1837,7 @@
               </w:tabs>
               <w:spacing w:line="240" w:lineRule="atLeast"/>
               <w:jc w:val="center"/>
-              <w:cnfStyle w:val="000000010000" w:firstRow="0" w:lastRow="0" w:firstColumn="0" w:lastColumn="0" w:oddVBand="0" w:evenVBand="0" w:oddHBand="0" w:evenHBand="1" w:firstRowFirstColumn="0" w:firstRowLastColumn="0" w:lastRowFirstColumn="0" w:lastRowLastColumn="0"/>
+              <w:cnfStyle w:val="000000100000"/>
             </w:pPr>
             <w:r>
               <w:rPr>
@@ -1797,13 +1852,13 @@
       </w:tr>
       <w:tr>
         <w:trPr>
-          <w:cnfStyle w:val="000000100000" w:firstRow="0" w:lastRow="0" w:firstColumn="0" w:lastColumn="0" w:oddVBand="0" w:evenVBand="0" w:oddHBand="1" w:evenHBand="0" w:firstRowFirstColumn="0" w:firstRowLastColumn="0" w:lastRowFirstColumn="0" w:lastRowLastColumn="0"/>
+          <w:cnfStyle w:val="000000010000"/>
           <w:trHeight w:val="288"/>
           <w:jc w:val="center"/>
         </w:trPr>
         <w:tc>
           <w:tcPr>
-            <w:cnfStyle w:val="001000000000" w:firstRow="0" w:lastRow="0" w:firstColumn="1" w:lastColumn="0" w:oddVBand="0" w:evenVBand="0" w:oddHBand="0" w:evenHBand="0" w:firstRowFirstColumn="0" w:firstRowLastColumn="0" w:lastRowFirstColumn="0" w:lastRowLastColumn="0"/>
+            <w:cnfStyle w:val="001000000000"/>
             <w:tcW w:w="4788" w:type="dxa"/>
             <w:tcBorders>
               <w:right w:val="none" w:sz="0" w:space="0" w:color="auto"/>
@@ -1838,7 +1893,7 @@
           <w:p>
             <w:pPr>
               <w:jc w:val="center"/>
-              <w:cnfStyle w:val="000000100000" w:firstRow="0" w:lastRow="0" w:firstColumn="0" w:lastColumn="0" w:oddVBand="0" w:evenVBand="0" w:oddHBand="1" w:evenHBand="0" w:firstRowFirstColumn="0" w:firstRowLastColumn="0" w:lastRowFirstColumn="0" w:lastRowLastColumn="0"/>
+              <w:cnfStyle w:val="000000010000"/>
             </w:pPr>
             <w:r>
               <w:rPr>
@@ -1853,13 +1908,13 @@
       </w:tr>
       <w:tr>
         <w:trPr>
-          <w:cnfStyle w:val="000000010000" w:firstRow="0" w:lastRow="0" w:firstColumn="0" w:lastColumn="0" w:oddVBand="0" w:evenVBand="0" w:oddHBand="0" w:evenHBand="1" w:firstRowFirstColumn="0" w:firstRowLastColumn="0" w:lastRowFirstColumn="0" w:lastRowLastColumn="0"/>
+          <w:cnfStyle w:val="000000100000"/>
           <w:trHeight w:val="602"/>
           <w:jc w:val="center"/>
         </w:trPr>
         <w:tc>
           <w:tcPr>
-            <w:cnfStyle w:val="001000000000" w:firstRow="0" w:lastRow="0" w:firstColumn="1" w:lastColumn="0" w:oddVBand="0" w:evenVBand="0" w:oddHBand="0" w:evenHBand="0" w:firstRowFirstColumn="0" w:firstRowLastColumn="0" w:lastRowFirstColumn="0" w:lastRowLastColumn="0"/>
+            <w:cnfStyle w:val="001000000000"/>
             <w:tcW w:w="4788" w:type="dxa"/>
             <w:tcBorders>
               <w:right w:val="none" w:sz="0" w:space="0" w:color="auto"/>
@@ -1913,7 +1968,7 @@
               </w:tabs>
               <w:spacing w:line="240" w:lineRule="atLeast"/>
               <w:jc w:val="center"/>
-              <w:cnfStyle w:val="000000010000" w:firstRow="0" w:lastRow="0" w:firstColumn="0" w:lastColumn="0" w:oddVBand="0" w:evenVBand="0" w:oddHBand="0" w:evenHBand="1" w:firstRowFirstColumn="0" w:firstRowLastColumn="0" w:lastRowFirstColumn="0" w:lastRowLastColumn="0"/>
+              <w:cnfStyle w:val="000000100000"/>
             </w:pPr>
             <w:r>
               <w:rPr>
@@ -1928,13 +1983,13 @@
       </w:tr>
       <w:tr>
         <w:trPr>
-          <w:cnfStyle w:val="000000100000" w:firstRow="0" w:lastRow="0" w:firstColumn="0" w:lastColumn="0" w:oddVBand="0" w:evenVBand="0" w:oddHBand="1" w:evenHBand="0" w:firstRowFirstColumn="0" w:firstRowLastColumn="0" w:lastRowFirstColumn="0" w:lastRowLastColumn="0"/>
+          <w:cnfStyle w:val="000000010000"/>
           <w:trHeight w:val="288"/>
           <w:jc w:val="center"/>
         </w:trPr>
         <w:tc>
           <w:tcPr>
-            <w:cnfStyle w:val="001000000000" w:firstRow="0" w:lastRow="0" w:firstColumn="1" w:lastColumn="0" w:oddVBand="0" w:evenVBand="0" w:oddHBand="0" w:evenHBand="0" w:firstRowFirstColumn="0" w:firstRowLastColumn="0" w:lastRowFirstColumn="0" w:lastRowLastColumn="0"/>
+            <w:cnfStyle w:val="001000000000"/>
             <w:tcW w:w="4788" w:type="dxa"/>
             <w:tcBorders>
               <w:right w:val="none" w:sz="0" w:space="0" w:color="auto"/>
@@ -1971,7 +2026,7 @@
           <w:p>
             <w:pPr>
               <w:jc w:val="center"/>
-              <w:cnfStyle w:val="000000100000" w:firstRow="0" w:lastRow="0" w:firstColumn="0" w:lastColumn="0" w:oddVBand="0" w:evenVBand="0" w:oddHBand="1" w:evenHBand="0" w:firstRowFirstColumn="0" w:firstRowLastColumn="0" w:lastRowFirstColumn="0" w:lastRowLastColumn="0"/>
+              <w:cnfStyle w:val="000000010000"/>
               <w:rPr>
                 <w:color w:val="FFFFFF" w:themeColor="background1"/>
               </w:rPr>
@@ -1981,13 +2036,13 @@
       </w:tr>
       <w:tr>
         <w:trPr>
-          <w:cnfStyle w:val="000000010000" w:firstRow="0" w:lastRow="0" w:firstColumn="0" w:lastColumn="0" w:oddVBand="0" w:evenVBand="0" w:oddHBand="0" w:evenHBand="1" w:firstRowFirstColumn="0" w:firstRowLastColumn="0" w:lastRowFirstColumn="0" w:lastRowLastColumn="0"/>
+          <w:cnfStyle w:val="000000100000"/>
           <w:trHeight w:val="288"/>
           <w:jc w:val="center"/>
         </w:trPr>
         <w:tc>
           <w:tcPr>
-            <w:cnfStyle w:val="001000000000" w:firstRow="0" w:lastRow="0" w:firstColumn="1" w:lastColumn="0" w:oddVBand="0" w:evenVBand="0" w:oddHBand="0" w:evenHBand="0" w:firstRowFirstColumn="0" w:firstRowLastColumn="0" w:lastRowFirstColumn="0" w:lastRowLastColumn="0"/>
+            <w:cnfStyle w:val="001000000000"/>
             <w:tcW w:w="4788" w:type="dxa"/>
             <w:tcBorders>
               <w:right w:val="none" w:sz="0" w:space="0" w:color="auto"/>
@@ -2043,7 +2098,7 @@
               </w:tabs>
               <w:spacing w:line="240" w:lineRule="atLeast"/>
               <w:jc w:val="center"/>
-              <w:cnfStyle w:val="000000010000" w:firstRow="0" w:lastRow="0" w:firstColumn="0" w:lastColumn="0" w:oddVBand="0" w:evenVBand="0" w:oddHBand="0" w:evenHBand="1" w:firstRowFirstColumn="0" w:firstRowLastColumn="0" w:lastRowFirstColumn="0" w:lastRowLastColumn="0"/>
+              <w:cnfStyle w:val="000000100000"/>
             </w:pPr>
             <w:r>
               <w:rPr>
@@ -2058,13 +2113,13 @@
       </w:tr>
       <w:tr>
         <w:trPr>
-          <w:cnfStyle w:val="000000100000" w:firstRow="0" w:lastRow="0" w:firstColumn="0" w:lastColumn="0" w:oddVBand="0" w:evenVBand="0" w:oddHBand="1" w:evenHBand="0" w:firstRowFirstColumn="0" w:firstRowLastColumn="0" w:lastRowFirstColumn="0" w:lastRowLastColumn="0"/>
+          <w:cnfStyle w:val="000000010000"/>
           <w:trHeight w:val="288"/>
           <w:jc w:val="center"/>
         </w:trPr>
         <w:tc>
           <w:tcPr>
-            <w:cnfStyle w:val="001000000000" w:firstRow="0" w:lastRow="0" w:firstColumn="1" w:lastColumn="0" w:oddVBand="0" w:evenVBand="0" w:oddHBand="0" w:evenHBand="0" w:firstRowFirstColumn="0" w:firstRowLastColumn="0" w:lastRowFirstColumn="0" w:lastRowLastColumn="0"/>
+            <w:cnfStyle w:val="001000000000"/>
             <w:tcW w:w="4788" w:type="dxa"/>
             <w:tcBorders>
               <w:right w:val="none" w:sz="0" w:space="0" w:color="auto"/>
@@ -2101,7 +2156,7 @@
           <w:p>
             <w:pPr>
               <w:jc w:val="center"/>
-              <w:cnfStyle w:val="000000100000" w:firstRow="0" w:lastRow="0" w:firstColumn="0" w:lastColumn="0" w:oddVBand="0" w:evenVBand="0" w:oddHBand="1" w:evenHBand="0" w:firstRowFirstColumn="0" w:firstRowLastColumn="0" w:lastRowFirstColumn="0" w:lastRowLastColumn="0"/>
+              <w:cnfStyle w:val="000000010000"/>
             </w:pPr>
             <w:r>
               <w:rPr>
@@ -2116,13 +2171,13 @@
       </w:tr>
       <w:tr>
         <w:trPr>
-          <w:cnfStyle w:val="000000010000" w:firstRow="0" w:lastRow="0" w:firstColumn="0" w:lastColumn="0" w:oddVBand="0" w:evenVBand="0" w:oddHBand="0" w:evenHBand="1" w:firstRowFirstColumn="0" w:firstRowLastColumn="0" w:lastRowFirstColumn="0" w:lastRowLastColumn="0"/>
+          <w:cnfStyle w:val="000000100000"/>
           <w:trHeight w:val="288"/>
           <w:jc w:val="center"/>
         </w:trPr>
         <w:tc>
           <w:tcPr>
-            <w:cnfStyle w:val="001000000000" w:firstRow="0" w:lastRow="0" w:firstColumn="1" w:lastColumn="0" w:oddVBand="0" w:evenVBand="0" w:oddHBand="0" w:evenHBand="0" w:firstRowFirstColumn="0" w:firstRowLastColumn="0" w:lastRowFirstColumn="0" w:lastRowLastColumn="0"/>
+            <w:cnfStyle w:val="001000000000"/>
             <w:tcW w:w="4788" w:type="dxa"/>
             <w:tcBorders>
               <w:right w:val="none" w:sz="0" w:space="0" w:color="auto"/>
@@ -2157,7 +2212,7 @@
           <w:p>
             <w:pPr>
               <w:jc w:val="center"/>
-              <w:cnfStyle w:val="000000010000" w:firstRow="0" w:lastRow="0" w:firstColumn="0" w:lastColumn="0" w:oddVBand="0" w:evenVBand="0" w:oddHBand="0" w:evenHBand="1" w:firstRowFirstColumn="0" w:firstRowLastColumn="0" w:lastRowFirstColumn="0" w:lastRowLastColumn="0"/>
+              <w:cnfStyle w:val="000000100000"/>
             </w:pPr>
             <w:r>
               <w:t>Poke hand forward</w:t>
@@ -2167,13 +2222,13 @@
       </w:tr>
       <w:tr>
         <w:trPr>
-          <w:cnfStyle w:val="000000100000" w:firstRow="0" w:lastRow="0" w:firstColumn="0" w:lastColumn="0" w:oddVBand="0" w:evenVBand="0" w:oddHBand="1" w:evenHBand="0" w:firstRowFirstColumn="0" w:firstRowLastColumn="0" w:lastRowFirstColumn="0" w:lastRowLastColumn="0"/>
+          <w:cnfStyle w:val="000000010000"/>
           <w:trHeight w:val="288"/>
           <w:jc w:val="center"/>
         </w:trPr>
         <w:tc>
           <w:tcPr>
-            <w:cnfStyle w:val="001000000000" w:firstRow="0" w:lastRow="0" w:firstColumn="1" w:lastColumn="0" w:oddVBand="0" w:evenVBand="0" w:oddHBand="0" w:evenHBand="0" w:firstRowFirstColumn="0" w:firstRowLastColumn="0" w:lastRowFirstColumn="0" w:lastRowLastColumn="0"/>
+            <w:cnfStyle w:val="001000000000"/>
             <w:tcW w:w="4788" w:type="dxa"/>
             <w:tcBorders>
               <w:right w:val="none" w:sz="0" w:space="0" w:color="auto"/>
@@ -2208,7 +2263,7 @@
           <w:p>
             <w:pPr>
               <w:jc w:val="center"/>
-              <w:cnfStyle w:val="000000100000" w:firstRow="0" w:lastRow="0" w:firstColumn="0" w:lastColumn="0" w:oddVBand="0" w:evenVBand="0" w:oddHBand="1" w:evenHBand="0" w:firstRowFirstColumn="0" w:firstRowLastColumn="0" w:lastRowFirstColumn="0" w:lastRowLastColumn="0"/>
+              <w:cnfStyle w:val="000000010000"/>
             </w:pPr>
             <w:r>
               <w:t>Rotate Hand Up and Down</w:t>
@@ -2218,13 +2273,13 @@
       </w:tr>
       <w:tr>
         <w:trPr>
-          <w:cnfStyle w:val="000000010000" w:firstRow="0" w:lastRow="0" w:firstColumn="0" w:lastColumn="0" w:oddVBand="0" w:evenVBand="0" w:oddHBand="0" w:evenHBand="1" w:firstRowFirstColumn="0" w:firstRowLastColumn="0" w:lastRowFirstColumn="0" w:lastRowLastColumn="0"/>
+          <w:cnfStyle w:val="000000100000"/>
           <w:trHeight w:val="288"/>
           <w:jc w:val="center"/>
         </w:trPr>
         <w:tc>
           <w:tcPr>
-            <w:cnfStyle w:val="001000000000" w:firstRow="0" w:lastRow="0" w:firstColumn="1" w:lastColumn="0" w:oddVBand="0" w:evenVBand="0" w:oddHBand="0" w:evenHBand="0" w:firstRowFirstColumn="0" w:firstRowLastColumn="0" w:lastRowFirstColumn="0" w:lastRowLastColumn="0"/>
+            <w:cnfStyle w:val="001000000000"/>
             <w:tcW w:w="4788" w:type="dxa"/>
             <w:tcBorders>
               <w:right w:val="none" w:sz="0" w:space="0" w:color="auto"/>
@@ -2259,7 +2314,7 @@
           <w:p>
             <w:pPr>
               <w:jc w:val="center"/>
-              <w:cnfStyle w:val="000000010000" w:firstRow="0" w:lastRow="0" w:firstColumn="0" w:lastColumn="0" w:oddVBand="0" w:evenVBand="0" w:oddHBand="0" w:evenHBand="1" w:firstRowFirstColumn="0" w:firstRowLastColumn="0" w:lastRowFirstColumn="0" w:lastRowLastColumn="0"/>
+              <w:cnfStyle w:val="000000100000"/>
             </w:pPr>
             <w:r>
               <w:t>Rotate Hand Left and Right</w:t>
@@ -2269,13 +2324,13 @@
       </w:tr>
       <w:tr>
         <w:trPr>
-          <w:cnfStyle w:val="000000100000" w:firstRow="0" w:lastRow="0" w:firstColumn="0" w:lastColumn="0" w:oddVBand="0" w:evenVBand="0" w:oddHBand="1" w:evenHBand="0" w:firstRowFirstColumn="0" w:firstRowLastColumn="0" w:lastRowFirstColumn="0" w:lastRowLastColumn="0"/>
+          <w:cnfStyle w:val="000000010000"/>
           <w:trHeight w:val="288"/>
           <w:jc w:val="center"/>
         </w:trPr>
         <w:tc>
           <w:tcPr>
-            <w:cnfStyle w:val="001000000000" w:firstRow="0" w:lastRow="0" w:firstColumn="1" w:lastColumn="0" w:oddVBand="0" w:evenVBand="0" w:oddHBand="0" w:evenHBand="0" w:firstRowFirstColumn="0" w:firstRowLastColumn="0" w:lastRowFirstColumn="0" w:lastRowLastColumn="0"/>
+            <w:cnfStyle w:val="001000000000"/>
             <w:tcW w:w="4788" w:type="dxa"/>
             <w:tcBorders>
               <w:right w:val="none" w:sz="0" w:space="0" w:color="auto"/>
@@ -2302,7 +2357,7 @@
           <w:p>
             <w:pPr>
               <w:jc w:val="center"/>
-              <w:cnfStyle w:val="000000100000" w:firstRow="0" w:lastRow="0" w:firstColumn="0" w:lastColumn="0" w:oddVBand="0" w:evenVBand="0" w:oddHBand="1" w:evenHBand="0" w:firstRowFirstColumn="0" w:firstRowLastColumn="0" w:lastRowFirstColumn="0" w:lastRowLastColumn="0"/>
+              <w:cnfStyle w:val="000000010000"/>
             </w:pPr>
           </w:p>
         </w:tc>
@@ -2350,11 +2405,11 @@
       <w:r>
         <w:rPr>
           <w:noProof/>
-          <w:lang w:eastAsia="en-CA"/>
+          <w:lang w:val="en-US"/>
         </w:rPr>
         <w:lastRenderedPageBreak/>
         <w:drawing>
-          <wp:anchor distT="0" distB="0" distL="114300" distR="114300" simplePos="0" relativeHeight="251663360" behindDoc="1" locked="0" layoutInCell="1" allowOverlap="1" wp14:anchorId="4D38A26F" wp14:editId="10BC5F62">
+          <wp:anchor distT="0" distB="0" distL="114300" distR="114300" simplePos="0" relativeHeight="251663360" behindDoc="1" locked="0" layoutInCell="1" allowOverlap="1">
             <wp:simplePos x="0" y="0"/>
             <wp:positionH relativeFrom="column">
               <wp:posOffset>-645795</wp:posOffset>
@@ -2379,10 +2434,10 @@
                     </pic:cNvPicPr>
                   </pic:nvPicPr>
                   <pic:blipFill>
-                    <a:blip r:embed="rId6">
+                    <a:blip r:embed="rId5" cstate="print">
                       <a:extLst>
                         <a:ext uri="{28A0092B-C50C-407E-A947-70E740481C1C}">
-                          <a14:useLocalDpi xmlns:a14="http://schemas.microsoft.com/office/drawing/2010/main" val="0"/>
+                          <a14:useLocalDpi xmlns:a14="http://schemas.microsoft.com/office/drawing/2010/main" xmlns:wps="http://schemas.microsoft.com/office/word/2010/wordprocessingShape" xmlns:wpi="http://schemas.microsoft.com/office/word/2010/wordprocessingInk" xmlns:wpg="http://schemas.microsoft.com/office/word/2010/wordprocessingGroup" xmlns:w14="http://schemas.microsoft.com/office/word/2010/wordml" xmlns:w="http://schemas.openxmlformats.org/wordprocessingml/2006/main" xmlns:w10="urn:schemas-microsoft-com:office:word" xmlns:wp14="http://schemas.microsoft.com/office/word/2010/wordprocessingDrawing" xmlns:v="urn:schemas-microsoft-com:vml" xmlns:o="urn:schemas-microsoft-com:office:office" xmlns:mc="http://schemas.openxmlformats.org/markup-compatibility/2006" xmlns:wpc="http://schemas.microsoft.com/office/word/2010/wordprocessingCanvas" xmlns="" val="0"/>
                         </a:ext>
                       </a:extLst>
                     </a:blip>
@@ -2407,12 +2462,6 @@
                 </pic:pic>
               </a:graphicData>
             </a:graphic>
-            <wp14:sizeRelH relativeFrom="page">
-              <wp14:pctWidth>0</wp14:pctWidth>
-            </wp14:sizeRelH>
-            <wp14:sizeRelV relativeFrom="page">
-              <wp14:pctHeight>0</wp14:pctHeight>
-            </wp14:sizeRelV>
           </wp:anchor>
         </w:drawing>
       </w:r>
@@ -2438,7 +2487,7 @@
             <v:stroke joinstyle="miter"/>
             <v:path gradientshapeok="t" o:connecttype="rect"/>
           </v:shapetype>
-          <v:shape id="_x0000_s1032" type="#_x0000_t202" style="position:absolute;margin-left:-8.95pt;margin-top:301.85pt;width:205.6pt;height:21pt;z-index:251669504;mso-position-horizontal-relative:text;mso-position-vertical-relative:text" stroked="f">
+          <v:shape id="_x0000_s1032" type="#_x0000_t202" style="position:absolute;margin-left:-8.95pt;margin-top:301.85pt;width:205.6pt;height:21pt;z-index:251669504" stroked="f">
             <v:textbox style="mso-fit-shape-to-text:t" inset="0,0,0,0">
               <w:txbxContent>
                 <w:p>
@@ -2450,27 +2499,6 @@
                   </w:pPr>
                   <w:r>
                     <w:t>Figure 2</w:t>
-                  </w:r>
-                  <w:r>
-                    <w:noBreakHyphen/>
-                  </w:r>
-                  <w:r>
-                    <w:fldChar w:fldCharType="begin"/>
-                  </w:r>
-                  <w:r>
-                    <w:instrText xml:space="preserve"> STYLEREF 1 \s </w:instrText>
-                  </w:r>
-                  <w:r>
-                    <w:fldChar w:fldCharType="separate"/>
-                  </w:r>
-                  <w:r>
-                    <w:rPr>
-                      <w:noProof/>
-                    </w:rPr>
-                    <w:t>2</w:t>
-                  </w:r>
-                  <w:r>
-                    <w:fldChar w:fldCharType="end"/>
                   </w:r>
                   <w:r>
                     <w:noBreakHyphen/>
@@ -2511,7 +2539,7 @@
           <w:noProof/>
         </w:rPr>
         <w:pict>
-          <v:shape id="_x0000_s1033" type="#_x0000_t202" style="position:absolute;margin-left:-.7pt;margin-top:622.7pt;width:445.5pt;height:.05pt;z-index:251671552;mso-position-horizontal-relative:text;mso-position-vertical-relative:text" stroked="f">
+          <v:shape id="_x0000_s1033" type="#_x0000_t202" style="position:absolute;margin-left:-.7pt;margin-top:622.7pt;width:445.5pt;height:.05pt;z-index:251671552" stroked="f">
             <v:textbox style="mso-fit-shape-to-text:t" inset="0,0,0,0">
               <w:txbxContent>
                 <w:p>
@@ -2576,10 +2604,10 @@
       <w:r>
         <w:rPr>
           <w:noProof/>
-          <w:lang w:eastAsia="en-CA"/>
+          <w:lang w:val="en-US"/>
         </w:rPr>
         <w:drawing>
-          <wp:anchor distT="0" distB="0" distL="114300" distR="114300" simplePos="0" relativeHeight="251667456" behindDoc="1" locked="0" layoutInCell="1" allowOverlap="1" wp14:anchorId="233367C6" wp14:editId="0620E5AF">
+          <wp:anchor distT="0" distB="0" distL="114300" distR="114300" simplePos="0" relativeHeight="251667456" behindDoc="1" locked="0" layoutInCell="1" allowOverlap="1">
             <wp:simplePos x="0" y="0"/>
             <wp:positionH relativeFrom="column">
               <wp:posOffset>-8890</wp:posOffset>
@@ -2604,10 +2632,10 @@
                     </pic:cNvPicPr>
                   </pic:nvPicPr>
                   <pic:blipFill>
-                    <a:blip r:embed="rId7">
+                    <a:blip r:embed="rId6" cstate="print">
                       <a:extLst>
                         <a:ext uri="{28A0092B-C50C-407E-A947-70E740481C1C}">
-                          <a14:useLocalDpi xmlns:a14="http://schemas.microsoft.com/office/drawing/2010/main" val="0"/>
+                          <a14:useLocalDpi xmlns:a14="http://schemas.microsoft.com/office/drawing/2010/main" xmlns:wps="http://schemas.microsoft.com/office/word/2010/wordprocessingShape" xmlns:wpi="http://schemas.microsoft.com/office/word/2010/wordprocessingInk" xmlns:wpg="http://schemas.microsoft.com/office/word/2010/wordprocessingGroup" xmlns:w14="http://schemas.microsoft.com/office/word/2010/wordml" xmlns:w="http://schemas.openxmlformats.org/wordprocessingml/2006/main" xmlns:w10="urn:schemas-microsoft-com:office:word" xmlns:wp14="http://schemas.microsoft.com/office/word/2010/wordprocessingDrawing" xmlns:v="urn:schemas-microsoft-com:vml" xmlns:o="urn:schemas-microsoft-com:office:office" xmlns:mc="http://schemas.openxmlformats.org/markup-compatibility/2006" xmlns:wpc="http://schemas.microsoft.com/office/word/2010/wordprocessingCanvas" xmlns="" val="0"/>
                         </a:ext>
                       </a:extLst>
                     </a:blip>
@@ -2632,12 +2660,6 @@
                 </pic:pic>
               </a:graphicData>
             </a:graphic>
-            <wp14:sizeRelH relativeFrom="page">
-              <wp14:pctWidth>0</wp14:pctWidth>
-            </wp14:sizeRelH>
-            <wp14:sizeRelV relativeFrom="page">
-              <wp14:pctHeight>0</wp14:pctHeight>
-            </wp14:sizeRelV>
           </wp:anchor>
         </w:drawing>
       </w:r>
@@ -3400,234 +3422,222 @@
     </w:p>
     <w:p>
       <w:pPr>
-        <w:pStyle w:val="Heading1"/>
-        <w:rPr>
-          <w:lang w:eastAsia="en-CA"/>
-        </w:rPr>
-      </w:pPr>
-      <w:r>
-        <w:rPr>
-          <w:lang w:eastAsia="en-CA"/>
-        </w:rPr>
-        <w:t>Collision and Physics</w:t>
+        <w:rPr>
+          <w:lang w:eastAsia="en-CA"/>
+        </w:rPr>
+      </w:pPr>
+      <w:r>
+        <w:rPr>
+          <w:lang w:eastAsia="en-CA"/>
+        </w:rPr>
+        <w:br w:type="page"/>
       </w:r>
     </w:p>
     <w:p>
       <w:pPr>
-        <w:rPr>
-          <w:lang w:eastAsia="en-CA"/>
-        </w:rPr>
-      </w:pPr>
+        <w:pStyle w:val="Heading1"/>
+        <w:rPr>
+          <w:lang w:eastAsia="en-CA"/>
+        </w:rPr>
+      </w:pPr>
+      <w:r>
+        <w:rPr>
+          <w:lang w:eastAsia="en-CA"/>
+        </w:rPr>
+        <w:lastRenderedPageBreak/>
+        <w:t>Physics and Collision</w:t>
+      </w:r>
     </w:p>
     <w:p>
       <w:pPr>
-        <w:pStyle w:val="Heading1"/>
-        <w:rPr>
-          <w:lang w:eastAsia="en-CA"/>
-        </w:rPr>
-      </w:pPr>
-      <w:r>
-        <w:rPr>
-          <w:lang w:eastAsia="en-CA"/>
-        </w:rPr>
-        <w:t>Results</w:t>
+        <w:rPr>
+          <w:lang w:eastAsia="en-CA"/>
+        </w:rPr>
+      </w:pPr>
+      <w:r>
+        <w:rPr>
+          <w:lang w:eastAsia="en-CA"/>
+        </w:rPr>
+        <w:tab/>
+        <w:t xml:space="preserve">The physics of the system is very straightforward. At all times, the blocks are affected by a -10 unit force with a downwards direction, acting as gravity. The block's position and velocity are calculated using simplified kinematics formulas: p1 = p0 + v * t and v1 = v0 + a * t. </w:t>
       </w:r>
     </w:p>
     <w:p>
       <w:pPr>
-        <w:autoSpaceDE w:val="0"/>
-        <w:autoSpaceDN w:val="0"/>
-        <w:adjustRightInd w:val="0"/>
-        <w:spacing w:after="0" w:line="240" w:lineRule="auto"/>
-        <w:rPr>
-          <w:rFonts w:ascii="URWClassico-Reg" w:hAnsi="URWClassico-Reg" w:cs="URWClassico-Reg"/>
-        </w:rPr>
-      </w:pPr>
-      <w:r>
-        <w:rPr>
-          <w:rFonts w:ascii="CMSY10" w:hAnsi="CMSY10" w:cs="CMSY10"/>
-        </w:rPr>
-        <w:t xml:space="preserve"> </w:t>
-      </w:r>
-      <w:r>
-        <w:rPr>
-          <w:rFonts w:ascii="URWClassico-Reg" w:hAnsi="URWClassico-Reg" w:cs="URWClassico-Reg"/>
-        </w:rPr>
-        <w:t>A good report will answer most of the following questions. (Not necessarily all of them,</w:t>
+        <w:rPr>
+          <w:lang w:eastAsia="en-CA"/>
+        </w:rPr>
+      </w:pPr>
+      <w:r>
+        <w:rPr>
+          <w:lang w:eastAsia="en-CA"/>
+        </w:rPr>
+        <w:tab/>
+      </w:r>
+      <w:r>
+        <w:rPr>
+          <w:lang w:eastAsia="en-CA"/>
+        </w:rPr>
+        <w:t xml:space="preserve">The system is either in a state of "idle" or "collision". The system is automatically set to a state of collision when any collision happens between the hand and any block. The system resets back to the idle state when the velocity of each block is within a certain threshold (they are moving slow enough to say that they are no longer moving). When in an idle state, the update method of the blocks are no longer called so that they do not move with their tiny velocity. </w:t>
       </w:r>
     </w:p>
     <w:p>
       <w:pPr>
-        <w:autoSpaceDE w:val="0"/>
-        <w:autoSpaceDN w:val="0"/>
-        <w:adjustRightInd w:val="0"/>
-        <w:spacing w:after="0" w:line="240" w:lineRule="auto"/>
-        <w:rPr>
-          <w:rFonts w:ascii="URWClassico-Reg" w:hAnsi="URWClassico-Reg" w:cs="URWClassico-Reg"/>
-        </w:rPr>
-      </w:pPr>
-      <w:proofErr w:type="gramStart"/>
-      <w:r>
-        <w:rPr>
-          <w:rFonts w:ascii="URWClassico-Reg" w:hAnsi="URWClassico-Reg" w:cs="URWClassico-Reg"/>
-        </w:rPr>
-        <w:t>because</w:t>
-      </w:r>
-      <w:proofErr w:type="gramEnd"/>
-      <w:r>
-        <w:rPr>
-          <w:rFonts w:ascii="URWClassico-Reg" w:hAnsi="URWClassico-Reg" w:cs="URWClassico-Reg"/>
-        </w:rPr>
-        <w:t xml:space="preserve"> some questions might not be appropriate for your project.)</w:t>
+        <w:rPr>
+          <w:lang w:eastAsia="en-CA"/>
+        </w:rPr>
+      </w:pPr>
+      <w:r>
+        <w:rPr>
+          <w:lang w:eastAsia="en-CA"/>
+        </w:rPr>
+        <w:tab/>
+      </w:r>
+      <w:r>
+        <w:rPr>
+          <w:lang w:eastAsia="en-CA"/>
+        </w:rPr>
+        <w:t xml:space="preserve">When a block collides with another, they create impulses against each other. These impulses are calculated based on which side of the block the collided </w:t>
+      </w:r>
+      <w:r>
+        <w:rPr>
+          <w:lang w:eastAsia="en-CA"/>
+        </w:rPr>
+        <w:t>block is penetrating it (ex. if one block collides with another from the top, it is penetrating in the -Y direction, giving itself a positive Y impulse, whereas the block on the bottom receives a negative Y impulse).</w:t>
+      </w:r>
+      <w:r>
+        <w:rPr>
+          <w:lang w:eastAsia="en-CA"/>
+        </w:rPr>
+        <w:t xml:space="preserve"> </w:t>
+      </w:r>
+      <w:r>
+        <w:rPr>
+          <w:lang w:eastAsia="en-CA"/>
+        </w:rPr>
+        <w:t>Angular velocity is calculated using the cross product of the total acceleration of the block with vector representing the direction from the center of the block with the center of the colliding block.</w:t>
       </w:r>
     </w:p>
     <w:p>
       <w:pPr>
-        <w:autoSpaceDE w:val="0"/>
-        <w:autoSpaceDN w:val="0"/>
-        <w:adjustRightInd w:val="0"/>
-        <w:spacing w:after="0" w:line="240" w:lineRule="auto"/>
-        <w:rPr>
-          <w:rFonts w:ascii="URWClassico-Reg" w:hAnsi="URWClassico-Reg" w:cs="URWClassico-Reg"/>
-        </w:rPr>
-      </w:pPr>
-      <w:r>
-        <w:rPr>
-          <w:rFonts w:ascii="URWClassico-Bol" w:hAnsi="URWClassico-Bol" w:cs="URWClassico-Bol"/>
-        </w:rPr>
-        <w:t xml:space="preserve">– </w:t>
-      </w:r>
-      <w:r>
-        <w:rPr>
-          <w:rFonts w:ascii="URWClassico-Reg" w:hAnsi="URWClassico-Reg" w:cs="URWClassico-Reg"/>
-        </w:rPr>
-        <w:t>What makes the project interesting and relevant to COMP 477/6311?</w:t>
+        <w:rPr>
+          <w:lang w:eastAsia="en-CA"/>
+        </w:rPr>
+      </w:pPr>
+      <w:r>
+        <w:rPr>
+          <w:lang w:eastAsia="en-CA"/>
+        </w:rPr>
+        <w:tab/>
+      </w:r>
+      <w:r>
+        <w:rPr>
+          <w:lang w:eastAsia="en-CA"/>
+        </w:rPr>
+        <w:t>In order for blocks to be able to rest upon each other, each block has an extra extended bounding box that protrudes in the negative Y direction. This bounding box checks to see if there is a block underneath it, but not colliding. If this is true, then the current block is set to "resting", which gives the block an upwards force equal to gravity so that it no longer falls. Once a block's protruding bounding box no longer collides with anything, the block is no longer resting and resumes falling with gravity.</w:t>
+      </w:r>
+      <w:r>
+        <w:rPr>
+          <w:lang w:eastAsia="en-CA"/>
+        </w:rPr>
+        <w:t xml:space="preserve"> </w:t>
+      </w:r>
+      <w:r>
+        <w:rPr>
+          <w:lang w:eastAsia="en-CA"/>
+        </w:rPr>
+        <w:t>Certain blocks are set to "static", so that these static blocks are not influenced by gravity (these two blocks are the platform and the "earth").</w:t>
       </w:r>
     </w:p>
     <w:p>
       <w:pPr>
-        <w:autoSpaceDE w:val="0"/>
-        <w:autoSpaceDN w:val="0"/>
-        <w:adjustRightInd w:val="0"/>
-        <w:spacing w:after="0" w:line="240" w:lineRule="auto"/>
-        <w:rPr>
-          <w:rFonts w:ascii="URWClassico-Reg" w:hAnsi="URWClassico-Reg" w:cs="URWClassico-Reg"/>
-        </w:rPr>
-      </w:pPr>
-      <w:r>
-        <w:rPr>
-          <w:rFonts w:ascii="URWClassico-Bol" w:hAnsi="URWClassico-Bol" w:cs="URWClassico-Bol"/>
-        </w:rPr>
-        <w:t xml:space="preserve">– </w:t>
-      </w:r>
-      <w:r>
-        <w:rPr>
-          <w:rFonts w:ascii="URWClassico-Reg" w:hAnsi="URWClassico-Reg" w:cs="URWClassico-Reg"/>
-        </w:rPr>
-        <w:t>What were the key challenges of the project?</w:t>
+        <w:rPr>
+          <w:lang w:eastAsia="en-CA"/>
+        </w:rPr>
+      </w:pPr>
+      <w:r>
+        <w:rPr>
+          <w:lang w:eastAsia="en-CA"/>
+        </w:rPr>
+        <w:br w:type="page"/>
       </w:r>
     </w:p>
     <w:p>
       <w:pPr>
-        <w:autoSpaceDE w:val="0"/>
-        <w:autoSpaceDN w:val="0"/>
-        <w:adjustRightInd w:val="0"/>
-        <w:spacing w:after="0" w:line="240" w:lineRule="auto"/>
-        <w:rPr>
-          <w:rFonts w:ascii="URWClassico-Reg" w:hAnsi="URWClassico-Reg" w:cs="URWClassico-Reg"/>
-        </w:rPr>
-      </w:pPr>
-      <w:r>
-        <w:rPr>
-          <w:rFonts w:ascii="URWClassico-Bol" w:hAnsi="URWClassico-Bol" w:cs="URWClassico-Bol"/>
-        </w:rPr>
-        <w:t xml:space="preserve">– </w:t>
-      </w:r>
-      <w:r>
-        <w:rPr>
-          <w:rFonts w:ascii="URWClassico-Reg" w:hAnsi="URWClassico-Reg" w:cs="URWClassico-Reg"/>
-        </w:rPr>
-        <w:t>What were the biggest problems you encountered while working on it?</w:t>
+        <w:pStyle w:val="Heading1"/>
+        <w:rPr>
+          <w:lang w:eastAsia="en-CA"/>
+        </w:rPr>
+      </w:pPr>
+      <w:r>
+        <w:rPr>
+          <w:lang w:eastAsia="en-CA"/>
+        </w:rPr>
+        <w:lastRenderedPageBreak/>
+        <w:t>Results</w:t>
       </w:r>
     </w:p>
     <w:p>
       <w:pPr>
-        <w:autoSpaceDE w:val="0"/>
-        <w:autoSpaceDN w:val="0"/>
-        <w:adjustRightInd w:val="0"/>
-        <w:spacing w:after="0" w:line="240" w:lineRule="auto"/>
-        <w:rPr>
-          <w:rFonts w:ascii="URWClassico-Reg" w:hAnsi="URWClassico-Reg" w:cs="URWClassico-Reg"/>
-        </w:rPr>
-      </w:pPr>
-      <w:r>
-        <w:rPr>
-          <w:rFonts w:ascii="URWClassico-Reg" w:hAnsi="URWClassico-Reg" w:cs="URWClassico-Reg"/>
-        </w:rPr>
-        <w:t xml:space="preserve">("Problems" means </w:t>
-      </w:r>
-      <w:r>
-        <w:rPr>
-          <w:rFonts w:ascii="URWClassico-Ita" w:hAnsi="URWClassico-Ita" w:cs="URWClassico-Ita"/>
-        </w:rPr>
-        <w:t xml:space="preserve">technical </w:t>
-      </w:r>
-      <w:r>
-        <w:rPr>
-          <w:rFonts w:ascii="URWClassico-Reg" w:hAnsi="URWClassico-Reg" w:cs="URWClassico-Reg"/>
-        </w:rPr>
-        <w:t>problems, not running out of coffee or something.)</w:t>
+        <w:rPr>
+          <w:lang w:eastAsia="en-CA"/>
+        </w:rPr>
+      </w:pPr>
+      <w:r>
+        <w:rPr>
+          <w:lang w:eastAsia="en-CA"/>
+        </w:rPr>
+        <w:tab/>
+        <w:t>The biggest problems that were encountered while working on the project was the collision and physics. Mostly, the collisions between the hand and the blocks were giving a lot of bugs with random way too many impulses being created at once, and sometimes with impulses being too high because of accumulation of acceleration from blocks not resolving their collision correctly.</w:t>
       </w:r>
     </w:p>
     <w:p>
       <w:pPr>
-        <w:autoSpaceDE w:val="0"/>
-        <w:autoSpaceDN w:val="0"/>
-        <w:adjustRightInd w:val="0"/>
-        <w:spacing w:after="0" w:line="240" w:lineRule="auto"/>
-        <w:rPr>
-          <w:rFonts w:ascii="URWClassico-Reg" w:hAnsi="URWClassico-Reg" w:cs="URWClassico-Reg"/>
-        </w:rPr>
-      </w:pPr>
-      <w:r>
-        <w:rPr>
-          <w:rFonts w:ascii="URWClassico-Bol" w:hAnsi="URWClassico-Bol" w:cs="URWClassico-Bol"/>
-        </w:rPr>
-        <w:t xml:space="preserve">– </w:t>
-      </w:r>
-      <w:r>
-        <w:rPr>
-          <w:rFonts w:ascii="URWClassico-Reg" w:hAnsi="URWClassico-Reg" w:cs="URWClassico-Reg"/>
-        </w:rPr>
-        <w:t>Did you anticipate these problems, or did they come as a surprise?</w:t>
+        <w:rPr>
+          <w:lang w:eastAsia="en-CA"/>
+        </w:rPr>
+      </w:pPr>
+      <w:r>
+        <w:rPr>
+          <w:lang w:eastAsia="en-CA"/>
+        </w:rPr>
+        <w:tab/>
+        <w:t>One of the most challenging part of the project was getting the blocks to fall lifelike. This involves having very good collision resolution, as well as realistic impulses, friction and angular acceleration. Unfortunately, as so much time was focused on getting the collisions and collision resolution functional there was not too much time to get angular acceleration working the way we wanted it to be. There is a beta version of the angular component working in the software, but the main issue is that XNA creates bounding boxes for models that are permanently axis aligned. If a model is turned, it just creates a the smallest axis aligned bounding box that can possibly fit in the model, even if an object aligned bounding box is what is required.</w:t>
       </w:r>
     </w:p>
     <w:p>
       <w:pPr>
         <w:rPr>
-          <w:rFonts w:ascii="URWClassico-Reg" w:hAnsi="URWClassico-Reg" w:cs="URWClassico-Reg"/>
-        </w:rPr>
-      </w:pPr>
-      <w:r>
-        <w:rPr>
-          <w:rFonts w:ascii="URWClassico-Bol" w:hAnsi="URWClassico-Bol" w:cs="URWClassico-Bol"/>
-        </w:rPr>
-        <w:t xml:space="preserve">– </w:t>
-      </w:r>
-      <w:r>
-        <w:rPr>
-          <w:rFonts w:ascii="URWClassico-Reg" w:hAnsi="URWClassico-Reg" w:cs="URWClassico-Reg"/>
-        </w:rPr>
-        <w:t xml:space="preserve">Did you try something that didn’t work, and have to look for an </w:t>
-      </w:r>
-      <w:proofErr w:type="gramStart"/>
-      <w:r>
-        <w:rPr>
-          <w:rFonts w:ascii="URWClassico-Reg" w:hAnsi="URWClassico-Reg" w:cs="URWClassico-Reg"/>
-        </w:rPr>
-        <w:t>alternative</w:t>
-      </w:r>
-      <w:proofErr w:type="gramEnd"/>
+          <w:lang w:eastAsia="en-CA"/>
+        </w:rPr>
+      </w:pPr>
+      <w:r>
+        <w:rPr>
+          <w:lang w:eastAsia="en-CA"/>
+        </w:rPr>
+        <w:tab/>
+        <w:t xml:space="preserve">What makes this project interesting and relevant to the course is that it covers some key aspects of animation, such as collision resolution and </w:t>
+      </w:r>
+      <w:r>
+        <w:rPr>
+          <w:lang w:eastAsia="en-CA"/>
+        </w:rPr>
+        <w:t xml:space="preserve">particle systems. It covers the fundamental parts of creating a world in which it's objects can interact with each other, which is very important when creating an interactive video game. For the future, the program could become a fully fledged </w:t>
+      </w:r>
+      <w:proofErr w:type="spellStart"/>
+      <w:r>
+        <w:rPr>
+          <w:lang w:eastAsia="en-CA"/>
+        </w:rPr>
+        <w:t>Jenga</w:t>
+      </w:r>
+      <w:proofErr w:type="spellEnd"/>
+      <w:r>
+        <w:rPr>
+          <w:lang w:eastAsia="en-CA"/>
+        </w:rPr>
+        <w:t xml:space="preserve"> simulator, where the rotational physics are working properly, the collision is 100% functional, and the player is able to pinch their fingers as to remove blocks from the tower as you would when playing the actual game. </w:t>
+      </w:r>
     </w:p>
     <w:p>
       <w:pPr>
@@ -3635,27 +3645,12 @@
           <w:rFonts w:ascii="URWClassico-Reg" w:hAnsi="URWClassico-Reg" w:cs="URWClassico-Reg"/>
         </w:rPr>
       </w:pPr>
-    </w:p>
-    <w:p>
-      <w:pPr>
+      <w:r>
         <w:rPr>
           <w:rFonts w:ascii="URWClassico-Reg" w:hAnsi="URWClassico-Reg" w:cs="URWClassico-Reg"/>
         </w:rPr>
-      </w:pPr>
-    </w:p>
-    <w:p>
-      <w:pPr>
-        <w:rPr>
-          <w:rFonts w:ascii="URWClassico-Reg" w:hAnsi="URWClassico-Reg" w:cs="URWClassico-Reg"/>
-        </w:rPr>
-      </w:pPr>
-    </w:p>
-    <w:p>
-      <w:pPr>
-        <w:rPr>
-          <w:lang w:eastAsia="en-CA"/>
-        </w:rPr>
-      </w:pPr>
+        <w:br w:type="page"/>
+      </w:r>
     </w:p>
     <w:p>
       <w:pPr>
@@ -3684,7 +3679,7 @@
           <w:insideH w:val="none" w:sz="0" w:space="0" w:color="auto"/>
           <w:insideV w:val="none" w:sz="0" w:space="0" w:color="auto"/>
         </w:tblBorders>
-        <w:tblLook w:val="04A0" w:firstRow="1" w:lastRow="0" w:firstColumn="1" w:lastColumn="0" w:noHBand="0" w:noVBand="1"/>
+        <w:tblLook w:val="04A0"/>
       </w:tblPr>
       <w:tblGrid>
         <w:gridCol w:w="3618"/>
@@ -3965,13 +3960,7 @@
               <w:rPr>
                 <w:lang w:eastAsia="en-CA"/>
               </w:rPr>
-              <w:t>Hand C</w:t>
-            </w:r>
-            <w:r>
-              <w:rPr>
-                <w:lang w:eastAsia="en-CA"/>
-              </w:rPr>
-              <w:t>ollisions</w:t>
+              <w:t>Hand Collisions</w:t>
             </w:r>
           </w:p>
         </w:tc>
@@ -4296,7 +4285,6 @@
           <w:lang w:eastAsia="en-CA"/>
         </w:rPr>
       </w:pPr>
-      <w:proofErr w:type="gramStart"/>
       <w:r>
         <w:rPr>
           <w:rFonts w:eastAsia="Times New Roman" w:cs="Consolas"/>
@@ -4305,18 +4293,7 @@
           <w:szCs w:val="18"/>
           <w:lang w:eastAsia="en-CA"/>
         </w:rPr>
-        <w:t>to</w:t>
-      </w:r>
-      <w:proofErr w:type="gramEnd"/>
-      <w:r>
-        <w:rPr>
-          <w:rFonts w:eastAsia="Times New Roman" w:cs="Consolas"/>
-          <w:color w:val="333333"/>
-          <w:sz w:val="18"/>
-          <w:szCs w:val="18"/>
-          <w:lang w:eastAsia="en-CA"/>
-        </w:rPr>
-        <w:t xml:space="preserve"> be sold or distributed without consent</w:t>
+        <w:t>to be sold or distributed without consent</w:t>
       </w:r>
     </w:p>
     <w:p>
@@ -4458,7 +4435,27 @@
           <w:szCs w:val="18"/>
           <w:lang w:eastAsia="en-CA"/>
         </w:rPr>
-        <w:t xml:space="preserve">Chris DI </w:t>
+        <w:t>Chris</w:t>
+      </w:r>
+      <w:r>
+        <w:rPr>
+          <w:rFonts w:eastAsia="Times New Roman" w:cs="Consolas"/>
+          <w:color w:val="333333"/>
+          <w:sz w:val="18"/>
+          <w:szCs w:val="18"/>
+          <w:lang w:eastAsia="en-CA"/>
+        </w:rPr>
+        <w:t>topher</w:t>
+      </w:r>
+      <w:r>
+        <w:rPr>
+          <w:rFonts w:eastAsia="Times New Roman" w:cs="Consolas"/>
+          <w:color w:val="333333"/>
+          <w:sz w:val="18"/>
+          <w:szCs w:val="18"/>
+          <w:lang w:eastAsia="en-CA"/>
+        </w:rPr>
+        <w:t xml:space="preserve"> DI </w:t>
       </w:r>
       <w:proofErr w:type="spellStart"/>
       <w:r>
@@ -4533,7 +4530,7 @@
           <w:szCs w:val="18"/>
           <w:lang w:eastAsia="en-CA"/>
         </w:rPr>
-        <w:t>21</w:t>
+        <w:t>22</w:t>
       </w:r>
       <w:r>
         <w:rPr>
@@ -4557,7 +4554,7 @@
 </file>
 
 <file path=word/numbering.xml><?xml version="1.0" encoding="utf-8"?>
-<w:numbering xmlns:wpc="http://schemas.microsoft.com/office/word/2010/wordprocessingCanvas" xmlns:mc="http://schemas.openxmlformats.org/markup-compatibility/2006" xmlns:o="urn:schemas-microsoft-com:office:office" xmlns:r="http://schemas.openxmlformats.org/officeDocument/2006/relationships" xmlns:m="http://schemas.openxmlformats.org/officeDocument/2006/math" xmlns:v="urn:schemas-microsoft-com:vml" xmlns:wp14="http://schemas.microsoft.com/office/word/2010/wordprocessingDrawing" xmlns:wp="http://schemas.openxmlformats.org/drawingml/2006/wordprocessingDrawing" xmlns:w10="urn:schemas-microsoft-com:office:word" xmlns:w="http://schemas.openxmlformats.org/wordprocessingml/2006/main" xmlns:w14="http://schemas.microsoft.com/office/word/2010/wordml" xmlns:wpg="http://schemas.microsoft.com/office/word/2010/wordprocessingGroup" xmlns:wpi="http://schemas.microsoft.com/office/word/2010/wordprocessingInk" xmlns:wne="http://schemas.microsoft.com/office/word/2006/wordml" xmlns:wps="http://schemas.microsoft.com/office/word/2010/wordprocessingShape" mc:Ignorable="w14 wp14">
+<w:numbering xmlns:ve="http://schemas.openxmlformats.org/markup-compatibility/2006" xmlns:o="urn:schemas-microsoft-com:office:office" xmlns:r="http://schemas.openxmlformats.org/officeDocument/2006/relationships" xmlns:m="http://schemas.openxmlformats.org/officeDocument/2006/math" xmlns:v="urn:schemas-microsoft-com:vml" xmlns:wp="http://schemas.openxmlformats.org/drawingml/2006/wordprocessingDrawing" xmlns:w10="urn:schemas-microsoft-com:office:word" xmlns:w="http://schemas.openxmlformats.org/wordprocessingml/2006/main" xmlns:wne="http://schemas.microsoft.com/office/word/2006/wordml">
   <w:abstractNum w:abstractNumId="0">
     <w:nsid w:val="1DC1328C"/>
     <w:multiLevelType w:val="hybridMultilevel"/>
@@ -4776,7 +4773,7 @@
 </file>
 
 <file path=word/styles.xml><?xml version="1.0" encoding="utf-8"?>
-<w:styles xmlns:mc="http://schemas.openxmlformats.org/markup-compatibility/2006" xmlns:r="http://schemas.openxmlformats.org/officeDocument/2006/relationships" xmlns:w="http://schemas.openxmlformats.org/wordprocessingml/2006/main" xmlns:w14="http://schemas.microsoft.com/office/word/2010/wordml" mc:Ignorable="w14">
+<w:styles xmlns:r="http://schemas.openxmlformats.org/officeDocument/2006/relationships" xmlns:w="http://schemas.openxmlformats.org/wordprocessingml/2006/main">
   <w:docDefaults>
     <w:rPrDefault>
       <w:rPr>
@@ -5191,6 +5188,7 @@
     <w:uiPriority w:val="99"/>
     <w:semiHidden/>
     <w:unhideWhenUsed/>
+    <w:qFormat/>
     <w:tblPr>
       <w:tblInd w:w="0" w:type="dxa"/>
       <w:tblCellMar>

</xml_diff>

<commit_message>
Added the pics my sections
</commit_message>
<xml_diff>
--- a/Documentation/FinalReport(README).docx
+++ b/Documentation/FinalReport(README).docx
@@ -2434,7 +2434,7 @@
                     </pic:cNvPicPr>
                   </pic:nvPicPr>
                   <pic:blipFill>
-                    <a:blip r:embed="rId5" cstate="print">
+                    <a:blip r:embed="rId6" cstate="print">
                       <a:extLst>
                         <a:ext uri="{28A0092B-C50C-407E-A947-70E740481C1C}">
                           <a14:useLocalDpi xmlns:a14="http://schemas.microsoft.com/office/drawing/2010/main" xmlns:wps="http://schemas.microsoft.com/office/word/2010/wordprocessingShape" xmlns:wpi="http://schemas.microsoft.com/office/word/2010/wordprocessingInk" xmlns:wpg="http://schemas.microsoft.com/office/word/2010/wordprocessingGroup" xmlns:w14="http://schemas.microsoft.com/office/word/2010/wordml" xmlns:w="http://schemas.openxmlformats.org/wordprocessingml/2006/main" xmlns:w10="urn:schemas-microsoft-com:office:word" xmlns:wp14="http://schemas.microsoft.com/office/word/2010/wordprocessingDrawing" xmlns:v="urn:schemas-microsoft-com:vml" xmlns:o="urn:schemas-microsoft-com:office:office" xmlns:mc="http://schemas.openxmlformats.org/markup-compatibility/2006" xmlns:wpc="http://schemas.microsoft.com/office/word/2010/wordprocessingCanvas" xmlns="" val="0"/>
@@ -2632,7 +2632,7 @@
                     </pic:cNvPicPr>
                   </pic:nvPicPr>
                   <pic:blipFill>
-                    <a:blip r:embed="rId6" cstate="print">
+                    <a:blip r:embed="rId7" cstate="print">
                       <a:extLst>
                         <a:ext uri="{28A0092B-C50C-407E-A947-70E740481C1C}">
                           <a14:useLocalDpi xmlns:a14="http://schemas.microsoft.com/office/drawing/2010/main" xmlns:wps="http://schemas.microsoft.com/office/word/2010/wordprocessingShape" xmlns:wpi="http://schemas.microsoft.com/office/word/2010/wordprocessingInk" xmlns:wpg="http://schemas.microsoft.com/office/word/2010/wordprocessingGroup" xmlns:w14="http://schemas.microsoft.com/office/word/2010/wordml" xmlns:w="http://schemas.openxmlformats.org/wordprocessingml/2006/main" xmlns:w10="urn:schemas-microsoft-com:office:word" xmlns:wp14="http://schemas.microsoft.com/office/word/2010/wordprocessingDrawing" xmlns:v="urn:schemas-microsoft-com:vml" xmlns:o="urn:schemas-microsoft-com:office:office" xmlns:mc="http://schemas.openxmlformats.org/markup-compatibility/2006" xmlns:wpc="http://schemas.microsoft.com/office/word/2010/wordprocessingCanvas" xmlns="" val="0"/>
@@ -3489,6 +3489,36 @@
       </w:pPr>
       <w:r>
         <w:rPr>
+          <w:noProof/>
+          <w:lang w:val="en-US"/>
+        </w:rPr>
+        <w:pict>
+          <v:shape id="_x0000_s1036" type="#_x0000_t202" style="position:absolute;margin-left:-.7pt;margin-top:479.2pt;width:445.5pt;height:.05pt;z-index:251673600" stroked="f">
+            <v:textbox style="mso-fit-shape-to-text:t" inset="0,0,0,0">
+              <w:txbxContent>
+                <w:p>
+                  <w:pPr>
+                    <w:pStyle w:val="Caption"/>
+                    <w:rPr>
+                      <w:noProof/>
+                    </w:rPr>
+                  </w:pPr>
+                  <w:r>
+                    <w:t>Figure 5</w:t>
+                  </w:r>
+                  <w:r>
+                    <w:noBreakHyphen/>
+                    <w:t>1 Rotational Force Calculation</w:t>
+                  </w:r>
+                </w:p>
+              </w:txbxContent>
+            </v:textbox>
+            <w10:wrap type="topAndBottom"/>
+          </v:shape>
+        </w:pict>
+      </w:r>
+      <w:r>
+        <w:rPr>
           <w:lang w:eastAsia="en-CA"/>
         </w:rPr>
         <w:tab/>
@@ -3515,7 +3545,71 @@
         <w:rPr>
           <w:lang w:eastAsia="en-CA"/>
         </w:rPr>
-        <w:t>Angular velocity is calculated using the cross product of the total acceleration of the block with vector representing the direction from the center of the block with the center of the colliding block.</w:t>
+        <w:t>Angular velocity is calculated using the cross product of the total acceleration of the block with vector representing the direction from the center of the block with the center of the colliding block</w:t>
+      </w:r>
+      <w:r>
+        <w:rPr>
+          <w:lang w:eastAsia="en-CA"/>
+        </w:rPr>
+        <w:t xml:space="preserve"> (See figure below for a rough sketch).</w:t>
+      </w:r>
+      <w:r>
+        <w:rPr>
+          <w:noProof/>
+          <w:lang w:val="en-US"/>
+        </w:rPr>
+        <w:drawing>
+          <wp:inline distT="0" distB="0" distL="0" distR="0">
+            <wp:extent cx="5943600" cy="4667250"/>
+            <wp:effectExtent l="19050" t="0" r="0" b="0"/>
+            <wp:docPr id="4" name="Picture 2" descr="C:\Users\Polyphechris\Devel\COMP477\Project1\Documentation\RotatinalCalculation.png"/>
+            <wp:cNvGraphicFramePr>
+              <a:graphicFrameLocks xmlns:a="http://schemas.openxmlformats.org/drawingml/2006/main" noChangeAspect="1"/>
+            </wp:cNvGraphicFramePr>
+            <a:graphic xmlns:a="http://schemas.openxmlformats.org/drawingml/2006/main">
+              <a:graphicData uri="http://schemas.openxmlformats.org/drawingml/2006/picture">
+                <pic:pic xmlns:pic="http://schemas.openxmlformats.org/drawingml/2006/picture">
+                  <pic:nvPicPr>
+                    <pic:cNvPr id="0" name="Picture 2" descr="C:\Users\Polyphechris\Devel\COMP477\Project1\Documentation\RotatinalCalculation.png"/>
+                    <pic:cNvPicPr>
+                      <a:picLocks noChangeAspect="1" noChangeArrowheads="1"/>
+                    </pic:cNvPicPr>
+                  </pic:nvPicPr>
+                  <pic:blipFill>
+                    <a:blip r:embed="rId8" cstate="print"/>
+                    <a:srcRect/>
+                    <a:stretch>
+                      <a:fillRect/>
+                    </a:stretch>
+                  </pic:blipFill>
+                  <pic:spPr bwMode="auto">
+                    <a:xfrm>
+                      <a:off x="0" y="0"/>
+                      <a:ext cx="5943600" cy="4667250"/>
+                    </a:xfrm>
+                    <a:prstGeom prst="rect">
+                      <a:avLst/>
+                    </a:prstGeom>
+                    <a:noFill/>
+                    <a:ln w="9525">
+                      <a:noFill/>
+                      <a:miter lim="800000"/>
+                      <a:headEnd/>
+                      <a:tailEnd/>
+                    </a:ln>
+                  </pic:spPr>
+                </pic:pic>
+              </a:graphicData>
+            </a:graphic>
+          </wp:inline>
+        </w:drawing>
+      </w:r>
+      <w:r>
+        <w:rPr>
+          <w:lang w:eastAsia="en-CA"/>
+        </w:rPr>
+        <w:lastRenderedPageBreak/>
+        <w:t xml:space="preserve"> </w:t>
       </w:r>
     </w:p>
     <w:p>
@@ -3604,6 +3698,12 @@
         <w:tab/>
         <w:t>One of the most challenging part of the project was getting the blocks to fall lifelike. This involves having very good collision resolution, as well as realistic impulses, friction and angular acceleration. Unfortunately, as so much time was focused on getting the collisions and collision resolution functional there was not too much time to get angular acceleration working the way we wanted it to be. There is a beta version of the angular component working in the software, but the main issue is that XNA creates bounding boxes for models that are permanently axis aligned. If a model is turned, it just creates a the smallest axis aligned bounding box that can possibly fit in the model, even if an object aligned bounding box is what is required.</w:t>
       </w:r>
+      <w:r>
+        <w:rPr>
+          <w:lang w:eastAsia="en-CA"/>
+        </w:rPr>
+        <w:t xml:space="preserve"> The below image shows that even though the rotational collision detection is acting strange, the system still allows blocks to be genuinely resting, aka there are no blocks floating in the air:</w:t>
+      </w:r>
     </w:p>
     <w:p>
       <w:pPr>
@@ -3613,6 +3713,101 @@
       </w:pPr>
       <w:r>
         <w:rPr>
+          <w:noProof/>
+          <w:lang w:val="en-US"/>
+        </w:rPr>
+        <w:drawing>
+          <wp:inline distT="0" distB="0" distL="0" distR="0">
+            <wp:extent cx="5943600" cy="3771900"/>
+            <wp:effectExtent l="19050" t="0" r="0" b="0"/>
+            <wp:docPr id="1" name="Picture 1" descr="C:\Users\Polyphechris\Devel\COMP477\Project1\Documentation\rotationalWeridness.png"/>
+            <wp:cNvGraphicFramePr>
+              <a:graphicFrameLocks xmlns:a="http://schemas.openxmlformats.org/drawingml/2006/main" noChangeAspect="1"/>
+            </wp:cNvGraphicFramePr>
+            <a:graphic xmlns:a="http://schemas.openxmlformats.org/drawingml/2006/main">
+              <a:graphicData uri="http://schemas.openxmlformats.org/drawingml/2006/picture">
+                <pic:pic xmlns:pic="http://schemas.openxmlformats.org/drawingml/2006/picture">
+                  <pic:nvPicPr>
+                    <pic:cNvPr id="0" name="Picture 1" descr="C:\Users\Polyphechris\Devel\COMP477\Project1\Documentation\rotationalWeridness.png"/>
+                    <pic:cNvPicPr>
+                      <a:picLocks noChangeAspect="1" noChangeArrowheads="1"/>
+                    </pic:cNvPicPr>
+                  </pic:nvPicPr>
+                  <pic:blipFill>
+                    <a:blip r:embed="rId9" cstate="print"/>
+                    <a:srcRect/>
+                    <a:stretch>
+                      <a:fillRect/>
+                    </a:stretch>
+                  </pic:blipFill>
+                  <pic:spPr bwMode="auto">
+                    <a:xfrm>
+                      <a:off x="0" y="0"/>
+                      <a:ext cx="5943600" cy="3771900"/>
+                    </a:xfrm>
+                    <a:prstGeom prst="rect">
+                      <a:avLst/>
+                    </a:prstGeom>
+                    <a:noFill/>
+                    <a:ln w="9525">
+                      <a:noFill/>
+                      <a:miter lim="800000"/>
+                      <a:headEnd/>
+                      <a:tailEnd/>
+                    </a:ln>
+                  </pic:spPr>
+                </pic:pic>
+              </a:graphicData>
+            </a:graphic>
+          </wp:inline>
+        </w:drawing>
+      </w:r>
+    </w:p>
+    <w:p>
+      <w:pPr>
+        <w:rPr>
+          <w:lang w:eastAsia="en-CA"/>
+        </w:rPr>
+      </w:pPr>
+      <w:r>
+        <w:rPr>
+          <w:noProof/>
+          <w:lang w:val="en-US"/>
+        </w:rPr>
+        <w:pict>
+          <v:shape id="_x0000_s1035" type="#_x0000_t202" style="position:absolute;margin-left:-.7pt;margin-top:.65pt;width:445.5pt;height:21pt;z-index:251672576" stroked="f">
+            <v:textbox style="mso-fit-shape-to-text:t" inset="0,0,0,0">
+              <w:txbxContent>
+                <w:p>
+                  <w:pPr>
+                    <w:pStyle w:val="Caption"/>
+                    <w:rPr>
+                      <w:noProof/>
+                    </w:rPr>
+                  </w:pPr>
+                  <w:r>
+                    <w:t>Figure 6</w:t>
+                  </w:r>
+                  <w:r>
+                    <w:noBreakHyphen/>
+                    <w:t>1 Rotational Resting</w:t>
+                  </w:r>
+                </w:p>
+              </w:txbxContent>
+            </v:textbox>
+            <w10:wrap type="topAndBottom"/>
+          </v:shape>
+        </w:pict>
+      </w:r>
+    </w:p>
+    <w:p>
+      <w:pPr>
+        <w:rPr>
+          <w:lang w:eastAsia="en-CA"/>
+        </w:rPr>
+      </w:pPr>
+      <w:r>
+        <w:rPr>
           <w:lang w:eastAsia="en-CA"/>
         </w:rPr>
         <w:tab/>
@@ -3622,7 +3817,14 @@
         <w:rPr>
           <w:lang w:eastAsia="en-CA"/>
         </w:rPr>
-        <w:t xml:space="preserve">particle systems. It covers the fundamental parts of creating a world in which it's objects can interact with each other, which is very important when creating an interactive video game. For the future, the program could become a fully fledged </w:t>
+        <w:t xml:space="preserve">particle systems. It covers the fundamental parts of </w:t>
+      </w:r>
+      <w:r>
+        <w:rPr>
+          <w:lang w:eastAsia="en-CA"/>
+        </w:rPr>
+        <w:lastRenderedPageBreak/>
+        <w:t xml:space="preserve">creating a world in which it's objects can interact with each other, which is very important when creating an interactive video game. For the future, the program could become a fully fledged </w:t>
       </w:r>
       <w:proofErr w:type="spellStart"/>
       <w:r>
@@ -6548,4 +6750,16 @@
   <a:objectDefaults/>
   <a:extraClrSchemeLst/>
 </a:theme>
+</file>
+
+<file path=customXml/item1.xml><?xml version="1.0" encoding="utf-8"?>
+<b:Sources xmlns:b="http://schemas.openxmlformats.org/officeDocument/2006/bibliography" xmlns="http://schemas.openxmlformats.org/officeDocument/2006/bibliography" SelectedStyle="\APA.XSL" StyleName="APA Fifth Edition"/>
+</file>
+
+<file path=customXml/itemProps1.xml><?xml version="1.0" encoding="utf-8"?>
+<ds:datastoreItem xmlns:ds="http://schemas.openxmlformats.org/officeDocument/2006/customXml" ds:itemID="{5CF85C88-2D61-4CA6-A0B4-68E0DE0129F9}">
+  <ds:schemaRefs>
+    <ds:schemaRef ds:uri="http://schemas.openxmlformats.org/officeDocument/2006/bibliography"/>
+  </ds:schemaRefs>
+</ds:datastoreItem>
 </file>
</xml_diff>

<commit_message>
Final review and resting bug
</commit_message>
<xml_diff>
--- a/Documentation/FinalReport(README).docx
+++ b/Documentation/FinalReport(README).docx
@@ -390,7 +390,7 @@
                 <w:szCs w:val="28"/>
                 <w:lang w:val="en-CA"/>
               </w:rPr>
-              <w:t xml:space="preserve">         - 9401377</w:t>
+              <w:t xml:space="preserve">         </w:t>
             </w:r>
             <w:r>
               <w:rPr>
@@ -399,10 +399,8 @@
                 <w:szCs w:val="28"/>
                 <w:lang w:val="en-CA"/>
               </w:rPr>
-              <w:br/>
-              <w:t xml:space="preserve">       Christopher Di </w:t>
-            </w:r>
-            <w:proofErr w:type="spellStart"/>
+              <w:t xml:space="preserve"> 9401377</w:t>
+            </w:r>
             <w:r>
               <w:rPr>
                 <w:b/>
@@ -410,9 +408,10 @@
                 <w:szCs w:val="28"/>
                 <w:lang w:val="en-CA"/>
               </w:rPr>
-              <w:t>Fulvio</w:t>
-            </w:r>
-            <w:proofErr w:type="spellEnd"/>
+              <w:br/>
+              <w:t xml:space="preserve">       Christopher Di </w:t>
+            </w:r>
+            <w:proofErr w:type="spellStart"/>
             <w:r>
               <w:rPr>
                 <w:b/>
@@ -420,7 +419,26 @@
                 <w:szCs w:val="28"/>
                 <w:lang w:val="en-CA"/>
               </w:rPr>
-              <w:t xml:space="preserve">  - 9614605</w:t>
+              <w:t>Fulvio</w:t>
+            </w:r>
+            <w:proofErr w:type="spellEnd"/>
+            <w:r>
+              <w:rPr>
+                <w:b/>
+                <w:sz w:val="28"/>
+                <w:szCs w:val="28"/>
+                <w:lang w:val="en-CA"/>
+              </w:rPr>
+              <w:t xml:space="preserve">  </w:t>
+            </w:r>
+            <w:r>
+              <w:rPr>
+                <w:b/>
+                <w:sz w:val="28"/>
+                <w:szCs w:val="28"/>
+                <w:lang w:val="en-CA"/>
+              </w:rPr>
+              <w:t xml:space="preserve"> 9614605</w:t>
             </w:r>
           </w:p>
           <w:p>
@@ -499,7 +517,10 @@
     </w:p>
     <w:p>
       <w:r>
-        <w:t>I certify that this submission is my original work and meets the Faculty’s Expectations of originality</w:t>
+        <w:t>We</w:t>
+      </w:r>
+      <w:r>
+        <w:t xml:space="preserve"> certify that this submission is my original work and meets the Faculty’s Expectations of originality</w:t>
       </w:r>
     </w:p>
     <w:p>
@@ -1953,6 +1974,14 @@
               </w:rPr>
               <w:t>X</w:t>
             </w:r>
+            <w:r>
+              <w:rPr>
+                <w:rFonts w:eastAsia="Times New Roman" w:cs="Consolas"/>
+                <w:color w:val="333333"/>
+                <w:lang w:eastAsia="en-CA"/>
+              </w:rPr>
+              <w:t xml:space="preserve"> / Shift + X</w:t>
+            </w:r>
           </w:p>
         </w:tc>
         <w:tc>
@@ -1994,6 +2023,14 @@
               </w:rPr>
               <w:t>Reset camera</w:t>
             </w:r>
+            <w:r>
+              <w:rPr>
+                <w:rFonts w:eastAsia="Times New Roman" w:cs="Consolas"/>
+                <w:color w:val="333333"/>
+                <w:lang w:eastAsia="en-CA"/>
+              </w:rPr>
+              <w:t xml:space="preserve"> with many or one block</w:t>
+            </w:r>
           </w:p>
         </w:tc>
       </w:tr>
@@ -2290,7 +2327,7 @@
       <w:tr>
         <w:trPr>
           <w:cnfStyle w:val="000000100000"/>
-          <w:trHeight w:val="288"/>
+          <w:trHeight w:val="489"/>
           <w:jc w:val="center"/>
         </w:trPr>
         <w:tc>
@@ -2354,13 +2391,20 @@
           </w:tcPr>
           <w:p>
             <w:pPr>
-              <w:jc w:val="center"/>
               <w:rPr>
                 <w:rFonts w:eastAsia="Times New Roman" w:cs="Consolas"/>
                 <w:color w:val="333333"/>
                 <w:lang w:eastAsia="en-CA"/>
               </w:rPr>
             </w:pPr>
+            <w:r>
+              <w:rPr>
+                <w:rFonts w:eastAsia="Times New Roman" w:cs="Consolas"/>
+                <w:color w:val="333333"/>
+                <w:lang w:eastAsia="en-CA"/>
+              </w:rPr>
+              <w:t>*Shift means Left Shift</w:t>
+            </w:r>
           </w:p>
         </w:tc>
         <w:tc>
@@ -2379,19 +2423,6 @@
         </w:tc>
       </w:tr>
     </w:tbl>
-    <w:p>
-      <w:pPr>
-        <w:pStyle w:val="Heading1"/>
-        <w:numPr>
-          <w:ilvl w:val="0"/>
-          <w:numId w:val="0"/>
-        </w:numPr>
-        <w:ind w:left="432"/>
-        <w:rPr>
-          <w:lang w:eastAsia="en-CA"/>
-        </w:rPr>
-      </w:pPr>
-    </w:p>
     <w:p>
       <w:pPr>
         <w:rPr>
@@ -2453,7 +2484,7 @@
                     <a:blip r:embed="rId6" cstate="print">
                       <a:extLst>
                         <a:ext uri="{28A0092B-C50C-407E-A947-70E740481C1C}">
-                          <a14:useLocalDpi xmlns="" xmlns:wpc="http://schemas.microsoft.com/office/word/2010/wordprocessingCanvas" xmlns:mc="http://schemas.openxmlformats.org/markup-compatibility/2006" xmlns:o="urn:schemas-microsoft-com:office:office" xmlns:v="urn:schemas-microsoft-com:vml" xmlns:wp14="http://schemas.microsoft.com/office/word/2010/wordprocessingDrawing" xmlns:w10="urn:schemas-microsoft-com:office:word" xmlns:w="http://schemas.openxmlformats.org/wordprocessingml/2006/main" xmlns:w14="http://schemas.microsoft.com/office/word/2010/wordml" xmlns:wpg="http://schemas.microsoft.com/office/word/2010/wordprocessingGroup" xmlns:wpi="http://schemas.microsoft.com/office/word/2010/wordprocessingInk" xmlns:wps="http://schemas.microsoft.com/office/word/2010/wordprocessingShape" xmlns:a14="http://schemas.microsoft.com/office/drawing/2010/main" val="0"/>
+                          <a14:useLocalDpi xmlns:a14="http://schemas.microsoft.com/office/drawing/2010/main" xmlns:wps="http://schemas.microsoft.com/office/word/2010/wordprocessingShape" xmlns:wpi="http://schemas.microsoft.com/office/word/2010/wordprocessingInk" xmlns:wpg="http://schemas.microsoft.com/office/word/2010/wordprocessingGroup" xmlns:w14="http://schemas.microsoft.com/office/word/2010/wordml" xmlns:w="http://schemas.openxmlformats.org/wordprocessingml/2006/main" xmlns:w10="urn:schemas-microsoft-com:office:word" xmlns:wp14="http://schemas.microsoft.com/office/word/2010/wordprocessingDrawing" xmlns:v="urn:schemas-microsoft-com:vml" xmlns:o="urn:schemas-microsoft-com:office:office" xmlns:mc="http://schemas.openxmlformats.org/markup-compatibility/2006" xmlns:wpc="http://schemas.microsoft.com/office/word/2010/wordprocessingCanvas" xmlns="" val="0"/>
                         </a:ext>
                       </a:extLst>
                     </a:blip>
@@ -2632,7 +2663,7 @@
                     <a:blip r:embed="rId7" cstate="print">
                       <a:extLst>
                         <a:ext uri="{28A0092B-C50C-407E-A947-70E740481C1C}">
-                          <a14:useLocalDpi xmlns="" xmlns:wpc="http://schemas.microsoft.com/office/word/2010/wordprocessingCanvas" xmlns:mc="http://schemas.openxmlformats.org/markup-compatibility/2006" xmlns:o="urn:schemas-microsoft-com:office:office" xmlns:v="urn:schemas-microsoft-com:vml" xmlns:wp14="http://schemas.microsoft.com/office/word/2010/wordprocessingDrawing" xmlns:w10="urn:schemas-microsoft-com:office:word" xmlns:w="http://schemas.openxmlformats.org/wordprocessingml/2006/main" xmlns:w14="http://schemas.microsoft.com/office/word/2010/wordml" xmlns:wpg="http://schemas.microsoft.com/office/word/2010/wordprocessingGroup" xmlns:wpi="http://schemas.microsoft.com/office/word/2010/wordprocessingInk" xmlns:wps="http://schemas.microsoft.com/office/word/2010/wordprocessingShape" xmlns:a14="http://schemas.microsoft.com/office/drawing/2010/main" val="0"/>
+                          <a14:useLocalDpi xmlns:a14="http://schemas.microsoft.com/office/drawing/2010/main" xmlns:wps="http://schemas.microsoft.com/office/word/2010/wordprocessingShape" xmlns:wpi="http://schemas.microsoft.com/office/word/2010/wordprocessingInk" xmlns:wpg="http://schemas.microsoft.com/office/word/2010/wordprocessingGroup" xmlns:w14="http://schemas.microsoft.com/office/word/2010/wordml" xmlns:w="http://schemas.openxmlformats.org/wordprocessingml/2006/main" xmlns:w10="urn:schemas-microsoft-com:office:word" xmlns:wp14="http://schemas.microsoft.com/office/word/2010/wordprocessingDrawing" xmlns:v="urn:schemas-microsoft-com:vml" xmlns:o="urn:schemas-microsoft-com:office:office" xmlns:mc="http://schemas.openxmlformats.org/markup-compatibility/2006" xmlns:wpc="http://schemas.microsoft.com/office/word/2010/wordprocessingCanvas" xmlns="" val="0"/>
                         </a:ext>
                       </a:extLst>
                     </a:blip>
@@ -3685,13 +3716,13 @@
         <w:jc w:val="center"/>
         <w:rPr>
           <w:i/>
-          <w:lang w:eastAsia="en-CA"/>
+          <w:lang w:val="fr-CA" w:eastAsia="en-CA"/>
         </w:rPr>
       </w:pPr>
       <w:r>
         <w:rPr>
           <w:i/>
-          <w:lang w:eastAsia="en-CA"/>
+          <w:lang w:val="fr-CA" w:eastAsia="en-CA"/>
         </w:rPr>
         <w:t>p1 = p0 + v * t and v1 = v0 + a * t.</w:t>
       </w:r>
@@ -3704,7 +3735,7 @@
       </w:pPr>
       <w:r>
         <w:rPr>
-          <w:lang w:eastAsia="en-CA"/>
+          <w:lang w:val="fr-CA" w:eastAsia="en-CA"/>
         </w:rPr>
         <w:tab/>
       </w:r>
@@ -3915,7 +3946,14 @@
           <w:i/>
           <w:lang w:eastAsia="en-CA"/>
         </w:rPr>
-        <w:t xml:space="preserve">I = R X F; </w:t>
+        <w:t>I = R X F</w:t>
+      </w:r>
+      <w:r>
+        <w:rPr>
+          <w:i/>
+          <w:lang w:eastAsia="en-CA"/>
+        </w:rPr>
+        <w:t xml:space="preserve"> </w:t>
       </w:r>
       <w:r>
         <w:rPr>
@@ -3989,6 +4027,7 @@
       </w:pPr>
       <w:r>
         <w:rPr>
+          <w:noProof/>
           <w:lang w:eastAsia="en-CA"/>
         </w:rPr>
         <w:drawing>
@@ -7358,7 +7397,7 @@
 </file>
 
 <file path=customXml/itemProps1.xml><?xml version="1.0" encoding="utf-8"?>
-<ds:datastoreItem xmlns:ds="http://schemas.openxmlformats.org/officeDocument/2006/customXml" ds:itemID="{7C51FFFC-BED1-4409-BE7F-CC7BA5ED244D}">
+<ds:datastoreItem xmlns:ds="http://schemas.openxmlformats.org/officeDocument/2006/customXml" ds:itemID="{E47DA6B2-B0B5-4C25-BA07-AC7F69C9E98D}">
   <ds:schemaRefs>
     <ds:schemaRef ds:uri="http://schemas.openxmlformats.org/officeDocument/2006/bibliography"/>
   </ds:schemaRefs>

</xml_diff>